<commit_message>
Još 2 issue-a riješena
</commit_message>
<xml_diff>
--- a/SRS.docx
+++ b/SRS.docx
@@ -1351,8 +1351,6 @@
               </w:rPr>
               <w:t>2.1 Perspektiva proizvoda</w:t>
             </w:r>
-            <w:bookmarkStart w:id="0" w:name="_GoBack"/>
-            <w:bookmarkEnd w:id="0"/>
             <w:r>
               <w:rPr>
                 <w:noProof/>
@@ -7510,7 +7508,7 @@
           <w:szCs w:val="40"/>
         </w:rPr>
       </w:pPr>
-      <w:bookmarkStart w:id="1" w:name="_Toc446804081"/>
+      <w:bookmarkStart w:id="0" w:name="_Toc446804081"/>
       <w:r>
         <w:rPr>
           <w:rFonts w:ascii="Times New Roman" w:hAnsi="Times New Roman" w:cs="Times New Roman"/>
@@ -7520,7 +7518,7 @@
         <w:lastRenderedPageBreak/>
         <w:t>1. UVOD</w:t>
       </w:r>
-      <w:bookmarkEnd w:id="1"/>
+      <w:bookmarkEnd w:id="0"/>
     </w:p>
     <w:p>
       <w:pPr>
@@ -7538,7 +7536,7 @@
           <w:szCs w:val="32"/>
         </w:rPr>
       </w:pPr>
-      <w:bookmarkStart w:id="2" w:name="_Toc446804082"/>
+      <w:bookmarkStart w:id="1" w:name="_Toc446804082"/>
       <w:r>
         <w:rPr>
           <w:rFonts w:ascii="Times New Roman" w:hAnsi="Times New Roman" w:cs="Times New Roman"/>
@@ -7555,7 +7553,7 @@
         </w:rPr>
         <w:t>Svrha dokumenta</w:t>
       </w:r>
-      <w:bookmarkEnd w:id="2"/>
+      <w:bookmarkEnd w:id="1"/>
     </w:p>
     <w:p>
       <w:pPr>
@@ -7568,7 +7566,7 @@
           <w:szCs w:val="24"/>
         </w:rPr>
       </w:pPr>
-      <w:bookmarkStart w:id="3" w:name="_Toc446804083"/>
+      <w:bookmarkStart w:id="2" w:name="_Toc446804083"/>
       <w:r>
         <w:rPr>
           <w:rFonts w:ascii="Constantia" w:hAnsi="Constantia" w:cs="Times New Roman"/>
@@ -7596,7 +7594,7 @@
         </w:rPr>
         <w:t>ku agenciju ETFTravel.</w:t>
       </w:r>
-      <w:bookmarkEnd w:id="3"/>
+      <w:bookmarkEnd w:id="2"/>
     </w:p>
     <w:p>
       <w:pPr>
@@ -7609,7 +7607,7 @@
           <w:szCs w:val="24"/>
         </w:rPr>
       </w:pPr>
-      <w:bookmarkStart w:id="4" w:name="_Toc446804084"/>
+      <w:bookmarkStart w:id="3" w:name="_Toc446804084"/>
       <w:r>
         <w:rPr>
           <w:rFonts w:ascii="Constantia" w:hAnsi="Constantia" w:cs="Times New Roman"/>
@@ -7763,7 +7761,7 @@
         </w:rPr>
         <w:t>to su skalabilnost, dostupnost, sigurnost...</w:t>
       </w:r>
-      <w:bookmarkEnd w:id="4"/>
+      <w:bookmarkEnd w:id="3"/>
     </w:p>
     <w:p>
       <w:pPr>
@@ -7781,7 +7779,7 @@
           <w:szCs w:val="32"/>
         </w:rPr>
       </w:pPr>
-      <w:bookmarkStart w:id="5" w:name="_Toc446804085"/>
+      <w:bookmarkStart w:id="4" w:name="_Toc446804085"/>
       <w:r>
         <w:rPr>
           <w:rFonts w:ascii="Times New Roman" w:hAnsi="Times New Roman" w:cs="Times New Roman"/>
@@ -7798,7 +7796,7 @@
         </w:rPr>
         <w:t>Opseg (scope) dokumenta</w:t>
       </w:r>
-      <w:bookmarkEnd w:id="5"/>
+      <w:bookmarkEnd w:id="4"/>
       <w:r>
         <w:rPr>
           <w:rFonts w:ascii="Times New Roman" w:hAnsi="Times New Roman" w:cs="Times New Roman"/>
@@ -7819,7 +7817,7 @@
           <w:szCs w:val="24"/>
         </w:rPr>
       </w:pPr>
-      <w:bookmarkStart w:id="6" w:name="_Toc446804086"/>
+      <w:bookmarkStart w:id="5" w:name="_Toc446804086"/>
       <w:r>
         <w:rPr>
           <w:rFonts w:ascii="Constantia" w:hAnsi="Constantia" w:cs="Times New Roman"/>
@@ -7829,7 +7827,7 @@
         </w:rPr>
         <w:t>U okviru ovog dokumenta su opisani detaljno funkcionalni i nefunkcionalni zahtjevi, korisnici i njihova prava koja će imati u sistemu, interfejsi, zatim zakonske odredbe i procedure koje slijede u slučaju potrebe za izmjenom zahtjeva.</w:t>
       </w:r>
-      <w:bookmarkEnd w:id="6"/>
+      <w:bookmarkEnd w:id="5"/>
     </w:p>
     <w:p>
       <w:pPr>
@@ -7842,7 +7840,7 @@
           <w:szCs w:val="24"/>
         </w:rPr>
       </w:pPr>
-      <w:bookmarkStart w:id="7" w:name="_Toc446804087"/>
+      <w:bookmarkStart w:id="6" w:name="_Toc446804087"/>
       <w:r>
         <w:rPr>
           <w:rFonts w:ascii="Constantia" w:hAnsi="Constantia" w:cs="Times New Roman"/>
@@ -7861,7 +7859,7 @@
         </w:rPr>
         <w:t>.</w:t>
       </w:r>
-      <w:bookmarkEnd w:id="7"/>
+      <w:bookmarkEnd w:id="6"/>
     </w:p>
     <w:p>
       <w:pPr>
@@ -7874,7 +7872,7 @@
           <w:szCs w:val="24"/>
         </w:rPr>
       </w:pPr>
-      <w:bookmarkStart w:id="8" w:name="_Toc446804088"/>
+      <w:bookmarkStart w:id="7" w:name="_Toc446804088"/>
       <w:r>
         <w:rPr>
           <w:rFonts w:ascii="Constantia" w:hAnsi="Constantia" w:cs="Times New Roman"/>
@@ -7974,7 +7972,7 @@
         </w:rPr>
         <w:t xml:space="preserve"> osoba sa ograničenim pristupom.</w:t>
       </w:r>
-      <w:bookmarkEnd w:id="8"/>
+      <w:bookmarkEnd w:id="7"/>
     </w:p>
     <w:p>
       <w:pPr>
@@ -7987,7 +7985,7 @@
           <w:szCs w:val="24"/>
         </w:rPr>
       </w:pPr>
-      <w:bookmarkStart w:id="9" w:name="_Toc446804089"/>
+      <w:bookmarkStart w:id="8" w:name="_Toc446804089"/>
       <w:r>
         <w:rPr>
           <w:rFonts w:ascii="Constantia" w:hAnsi="Constantia" w:cs="Times New Roman"/>
@@ -8015,7 +8013,7 @@
         </w:rPr>
         <w:t>, te ostale funkcionalnosti koje će biti implementirane.</w:t>
       </w:r>
-      <w:bookmarkEnd w:id="9"/>
+      <w:bookmarkEnd w:id="8"/>
       <w:r>
         <w:rPr>
           <w:rFonts w:ascii="Constantia" w:hAnsi="Constantia" w:cs="Times New Roman"/>
@@ -8045,7 +8043,7 @@
           <w:szCs w:val="32"/>
         </w:rPr>
       </w:pPr>
-      <w:bookmarkStart w:id="10" w:name="_Toc446804090"/>
+      <w:bookmarkStart w:id="9" w:name="_Toc446804090"/>
       <w:r>
         <w:rPr>
           <w:rFonts w:ascii="Times New Roman" w:hAnsi="Times New Roman" w:cs="Times New Roman"/>
@@ -8062,7 +8060,7 @@
         </w:rPr>
         <w:t>Definicije, akronimi i skraćenice</w:t>
       </w:r>
-      <w:bookmarkEnd w:id="10"/>
+      <w:bookmarkEnd w:id="9"/>
     </w:p>
     <w:p>
       <w:pPr>
@@ -8075,7 +8073,7 @@
           <w:szCs w:val="24"/>
         </w:rPr>
       </w:pPr>
-      <w:bookmarkStart w:id="11" w:name="_Toc446804091"/>
+      <w:bookmarkStart w:id="10" w:name="_Toc446804091"/>
       <w:r>
         <w:rPr>
           <w:rFonts w:ascii="Constantia" w:hAnsi="Constantia" w:cs="Times New Roman"/>
@@ -8095,7 +8093,7 @@
         </w:rPr>
         <w:t xml:space="preserve"> - prikaz aktivnosti koje sistem treba izvršiti, kako sistem treba reagirati na određene ulaze i kako će se sistem ponašati u određenim situacijama.</w:t>
       </w:r>
-      <w:bookmarkEnd w:id="11"/>
+      <w:bookmarkEnd w:id="10"/>
     </w:p>
     <w:p>
       <w:pPr>
@@ -8108,7 +8106,7 @@
           <w:szCs w:val="24"/>
         </w:rPr>
       </w:pPr>
-      <w:bookmarkStart w:id="12" w:name="_Toc446804092"/>
+      <w:bookmarkStart w:id="11" w:name="_Toc446804092"/>
       <w:r>
         <w:rPr>
           <w:rFonts w:ascii="Constantia" w:hAnsi="Constantia" w:cs="Times New Roman"/>
@@ -8128,7 +8126,7 @@
         </w:rPr>
         <w:t xml:space="preserve"> - Karakteristike i ograničenja koje softver mora imati, odnosno karakteristike koje sistem postavlja u odnosu na aktivnosti i funkcije koje obavlja, kao što su vremenska ograničenja, ograničenja u razvojnom procesu, standardi i slično.</w:t>
       </w:r>
-      <w:bookmarkEnd w:id="12"/>
+      <w:bookmarkEnd w:id="11"/>
     </w:p>
     <w:p>
       <w:pPr>
@@ -8141,7 +8139,7 @@
           <w:szCs w:val="24"/>
         </w:rPr>
       </w:pPr>
-      <w:bookmarkStart w:id="13" w:name="_Toc446804093"/>
+      <w:bookmarkStart w:id="12" w:name="_Toc446804093"/>
       <w:r>
         <w:rPr>
           <w:rFonts w:ascii="Constantia" w:hAnsi="Constantia" w:cs="Times New Roman"/>
@@ -8162,7 +8160,7 @@
         </w:rPr>
         <w:t xml:space="preserve"> - metod interakcije sa računarom kroz manipulaciju grafičkim elementima i dodacima uz pomoć tekstualnih poruka i obavještenja. Pomoću korisničkog interfejsa upravljamo računarom, koristeći se pri tome ulaznim uređajima poput miša, tastature ili ekrana osjetljivog na dodir.</w:t>
       </w:r>
-      <w:bookmarkEnd w:id="13"/>
+      <w:bookmarkEnd w:id="12"/>
     </w:p>
     <w:p>
       <w:pPr>
@@ -8175,7 +8173,7 @@
           <w:szCs w:val="24"/>
         </w:rPr>
       </w:pPr>
-      <w:bookmarkStart w:id="14" w:name="_Toc446804094"/>
+      <w:bookmarkStart w:id="13" w:name="_Toc446804094"/>
       <w:r>
         <w:rPr>
           <w:rFonts w:ascii="Constantia" w:hAnsi="Constantia" w:cs="Times New Roman"/>
@@ -8231,7 +8229,7 @@
         </w:rPr>
         <w:t>uznapredovanje tehnologije vezane sa elektricitetom).</w:t>
       </w:r>
-      <w:bookmarkEnd w:id="14"/>
+      <w:bookmarkEnd w:id="13"/>
     </w:p>
     <w:p>
       <w:pPr>
@@ -8244,7 +8242,7 @@
           <w:szCs w:val="24"/>
         </w:rPr>
       </w:pPr>
-      <w:bookmarkStart w:id="15" w:name="_Toc446804095"/>
+      <w:bookmarkStart w:id="14" w:name="_Toc446804095"/>
       <w:r>
         <w:rPr>
           <w:rFonts w:ascii="Constantia" w:hAnsi="Constantia" w:cs="Times New Roman"/>
@@ -8282,7 +8280,7 @@
         </w:rPr>
         <w:t>više određenih zadataka.</w:t>
       </w:r>
-      <w:bookmarkEnd w:id="15"/>
+      <w:bookmarkEnd w:id="14"/>
     </w:p>
     <w:p>
       <w:pPr>
@@ -8295,7 +8293,7 @@
           <w:szCs w:val="24"/>
         </w:rPr>
       </w:pPr>
-      <w:bookmarkStart w:id="16" w:name="_Toc446804096"/>
+      <w:bookmarkStart w:id="15" w:name="_Toc446804096"/>
       <w:r>
         <w:rPr>
           <w:rFonts w:ascii="Constantia" w:hAnsi="Constantia" w:cs="Times New Roman"/>
@@ -8333,7 +8331,7 @@
         </w:rPr>
         <w:t>omogućavaju pokretanje aplikacija koje su napisane u Java programskom jeziku.</w:t>
       </w:r>
-      <w:bookmarkEnd w:id="16"/>
+      <w:bookmarkEnd w:id="15"/>
     </w:p>
     <w:p>
       <w:pPr>
@@ -8346,7 +8344,7 @@
           <w:szCs w:val="24"/>
         </w:rPr>
       </w:pPr>
-      <w:bookmarkStart w:id="17" w:name="_Toc446804097"/>
+      <w:bookmarkStart w:id="16" w:name="_Toc446804097"/>
       <w:r>
         <w:rPr>
           <w:rFonts w:ascii="Constantia" w:hAnsi="Constantia" w:cs="Times New Roman"/>
@@ -8384,7 +8382,7 @@
         </w:rPr>
         <w:t>zahtjeva sa klijentskih računara, obrada tih zathjeva i odgovor na njih.</w:t>
       </w:r>
-      <w:bookmarkEnd w:id="17"/>
+      <w:bookmarkEnd w:id="16"/>
     </w:p>
     <w:p>
       <w:pPr>
@@ -8397,7 +8395,7 @@
           <w:szCs w:val="24"/>
         </w:rPr>
       </w:pPr>
-      <w:bookmarkStart w:id="18" w:name="_Toc446804098"/>
+      <w:bookmarkStart w:id="17" w:name="_Toc446804098"/>
       <w:r>
         <w:rPr>
           <w:rFonts w:ascii="Constantia" w:hAnsi="Constantia" w:cs="Times New Roman"/>
@@ -8417,7 +8415,7 @@
         </w:rPr>
         <w:t xml:space="preserve"> - Programski jezik dizajniran za upravljanje podacima unutar baze podataka.</w:t>
       </w:r>
-      <w:bookmarkEnd w:id="18"/>
+      <w:bookmarkEnd w:id="17"/>
     </w:p>
     <w:p>
       <w:pPr>
@@ -8430,7 +8428,7 @@
           <w:szCs w:val="24"/>
         </w:rPr>
       </w:pPr>
-      <w:bookmarkStart w:id="19" w:name="_Toc446804099"/>
+      <w:bookmarkStart w:id="18" w:name="_Toc446804099"/>
       <w:r>
         <w:rPr>
           <w:rFonts w:ascii="Constantia" w:hAnsi="Constantia" w:cs="Times New Roman"/>
@@ -8450,7 +8448,7 @@
         </w:rPr>
         <w:t>- Open source SQL sistem za upravljanje bazom podataka</w:t>
       </w:r>
-      <w:bookmarkEnd w:id="19"/>
+      <w:bookmarkEnd w:id="18"/>
     </w:p>
     <w:p>
       <w:pPr>
@@ -8464,7 +8462,7 @@
           <w:szCs w:val="24"/>
         </w:rPr>
       </w:pPr>
-      <w:bookmarkStart w:id="20" w:name="_Toc446804100"/>
+      <w:bookmarkStart w:id="19" w:name="_Toc446804100"/>
       <w:r>
         <w:rPr>
           <w:rFonts w:ascii="Constantia" w:hAnsi="Constantia" w:cs="Times New Roman"/>
@@ -8502,7 +8500,7 @@
         </w:rPr>
         <w:t>unutar ograničenog područja.</w:t>
       </w:r>
-      <w:bookmarkEnd w:id="20"/>
+      <w:bookmarkEnd w:id="19"/>
       <w:r>
         <w:rPr>
           <w:rFonts w:ascii="Constantia" w:hAnsi="Constantia" w:cs="Times New Roman"/>
@@ -8553,7 +8551,7 @@
           <w:szCs w:val="32"/>
         </w:rPr>
       </w:pPr>
-      <w:bookmarkStart w:id="21" w:name="_Toc446804101"/>
+      <w:bookmarkStart w:id="20" w:name="_Toc446804101"/>
       <w:r>
         <w:rPr>
           <w:rFonts w:ascii="Times New Roman" w:hAnsi="Times New Roman" w:cs="Times New Roman"/>
@@ -8570,7 +8568,7 @@
         </w:rPr>
         <w:t>Standardi dokumentovanja</w:t>
       </w:r>
-      <w:bookmarkEnd w:id="21"/>
+      <w:bookmarkEnd w:id="20"/>
     </w:p>
     <w:p/>
     <w:p>
@@ -8669,7 +8667,7 @@
           <w:szCs w:val="40"/>
         </w:rPr>
       </w:pPr>
-      <w:bookmarkStart w:id="22" w:name="_Toc446804102"/>
+      <w:bookmarkStart w:id="21" w:name="_Toc446804102"/>
       <w:r>
         <w:rPr>
           <w:rFonts w:ascii="Times New Roman" w:hAnsi="Times New Roman" w:cs="Times New Roman"/>
@@ -8679,23 +8677,23 @@
         <w:lastRenderedPageBreak/>
         <w:t>2. OPIS</w:t>
       </w:r>
+      <w:bookmarkEnd w:id="21"/>
+    </w:p>
+    <w:p>
+      <w:pPr>
+        <w:pStyle w:val="Heading1"/>
+        <w:rPr>
+          <w:rFonts w:ascii="Times New Roman" w:hAnsi="Times New Roman" w:cs="Times New Roman"/>
+        </w:rPr>
+      </w:pPr>
+      <w:bookmarkStart w:id="22" w:name="_Toc446804103"/>
+      <w:r>
+        <w:rPr>
+          <w:rFonts w:ascii="Times New Roman" w:hAnsi="Times New Roman" w:cs="Times New Roman"/>
+        </w:rPr>
+        <w:t>2.1 Perspektiva proizvoda</w:t>
+      </w:r>
       <w:bookmarkEnd w:id="22"/>
-    </w:p>
-    <w:p>
-      <w:pPr>
-        <w:pStyle w:val="Heading1"/>
-        <w:rPr>
-          <w:rFonts w:ascii="Times New Roman" w:hAnsi="Times New Roman" w:cs="Times New Roman"/>
-        </w:rPr>
-      </w:pPr>
-      <w:bookmarkStart w:id="23" w:name="_Toc446804103"/>
-      <w:r>
-        <w:rPr>
-          <w:rFonts w:ascii="Times New Roman" w:hAnsi="Times New Roman" w:cs="Times New Roman"/>
-        </w:rPr>
-        <w:t>2.1 Perspektiva proizvoda</w:t>
-      </w:r>
-      <w:bookmarkEnd w:id="23"/>
     </w:p>
     <w:p/>
     <w:p>
@@ -8797,7 +8795,7 @@
           <w:szCs w:val="28"/>
         </w:rPr>
       </w:pPr>
-      <w:bookmarkStart w:id="24" w:name="_Toc446804104"/>
+      <w:bookmarkStart w:id="23" w:name="_Toc446804104"/>
       <w:r>
         <w:rPr>
           <w:rFonts w:ascii="Times New Roman" w:hAnsi="Times New Roman" w:cs="Times New Roman"/>
@@ -8830,7 +8828,7 @@
         </w:rPr>
         <w:t>Korisnički interfejsi</w:t>
       </w:r>
-      <w:bookmarkEnd w:id="24"/>
+      <w:bookmarkEnd w:id="23"/>
       <w:r>
         <w:rPr>
           <w:rFonts w:ascii="Times New Roman" w:hAnsi="Times New Roman" w:cs="Times New Roman"/>
@@ -8990,7 +8988,7 @@
           <w:szCs w:val="28"/>
         </w:rPr>
       </w:pPr>
-      <w:bookmarkStart w:id="25" w:name="_Toc446804105"/>
+      <w:bookmarkStart w:id="24" w:name="_Toc446804105"/>
       <w:r>
         <w:rPr>
           <w:rFonts w:ascii="Times New Roman" w:hAnsi="Times New Roman" w:cs="Times New Roman"/>
@@ -9023,7 +9021,7 @@
         </w:rPr>
         <w:t>administratora</w:t>
       </w:r>
-      <w:bookmarkEnd w:id="25"/>
+      <w:bookmarkEnd w:id="24"/>
     </w:p>
     <w:p/>
     <w:p>
@@ -9230,7 +9228,7 @@
           <w:szCs w:val="28"/>
         </w:rPr>
       </w:pPr>
-      <w:bookmarkStart w:id="26" w:name="_Toc446804106"/>
+      <w:bookmarkStart w:id="25" w:name="_Toc446804106"/>
       <w:r>
         <w:rPr>
           <w:rFonts w:ascii="Times New Roman" w:hAnsi="Times New Roman" w:cs="Times New Roman"/>
@@ -9279,7 +9277,7 @@
         </w:rPr>
         <w:t>Korisnički interfejs za supervizora</w:t>
       </w:r>
-      <w:bookmarkEnd w:id="26"/>
+      <w:bookmarkEnd w:id="25"/>
     </w:p>
     <w:p/>
     <w:p>
@@ -9461,7 +9459,7 @@
           <w:szCs w:val="28"/>
         </w:rPr>
       </w:pPr>
-      <w:bookmarkStart w:id="27" w:name="_Toc446804107"/>
+      <w:bookmarkStart w:id="26" w:name="_Toc446804107"/>
       <w:r>
         <w:rPr>
           <w:rFonts w:ascii="Times New Roman" w:hAnsi="Times New Roman" w:cs="Times New Roman"/>
@@ -9494,7 +9492,7 @@
         </w:rPr>
         <w:t>Korisnički interfejs za putničke agente</w:t>
       </w:r>
-      <w:bookmarkEnd w:id="27"/>
+      <w:bookmarkEnd w:id="26"/>
       <w:r>
         <w:rPr>
           <w:rFonts w:ascii="Times New Roman" w:hAnsi="Times New Roman" w:cs="Times New Roman"/>
@@ -9643,7 +9641,7 @@
           <w:szCs w:val="32"/>
         </w:rPr>
       </w:pPr>
-      <w:bookmarkStart w:id="28" w:name="_Toc446804108"/>
+      <w:bookmarkStart w:id="27" w:name="_Toc446804108"/>
       <w:r>
         <w:rPr>
           <w:rFonts w:ascii="Times New Roman" w:hAnsi="Times New Roman" w:cs="Times New Roman"/>
@@ -9669,7 +9667,7 @@
         </w:rPr>
         <w:t>Funkcionalnosti proizvoda</w:t>
       </w:r>
-      <w:bookmarkEnd w:id="28"/>
+      <w:bookmarkEnd w:id="27"/>
     </w:p>
     <w:p>
       <w:pPr>
@@ -9690,7 +9688,7 @@
           <w:szCs w:val="28"/>
         </w:rPr>
       </w:pPr>
-      <w:bookmarkStart w:id="29" w:name="_Toc446804109"/>
+      <w:bookmarkStart w:id="28" w:name="_Toc446804109"/>
       <w:r>
         <w:rPr>
           <w:rFonts w:ascii="Times New Roman" w:hAnsi="Times New Roman" w:cs="Times New Roman"/>
@@ -9715,48 +9713,48 @@
         </w:rPr>
         <w:t>unima</w:t>
       </w:r>
+      <w:bookmarkEnd w:id="28"/>
+    </w:p>
+    <w:p/>
+    <w:p>
+      <w:pPr>
+        <w:pStyle w:val="Heading2"/>
+        <w:rPr>
+          <w:rFonts w:ascii="Constantia" w:hAnsi="Constantia" w:cs="Times New Roman"/>
+          <w:color w:val="333333"/>
+          <w:sz w:val="24"/>
+          <w:szCs w:val="24"/>
+        </w:rPr>
+      </w:pPr>
+      <w:bookmarkStart w:id="29" w:name="_Toc446804110"/>
+      <w:r>
+        <w:rPr>
+          <w:rFonts w:ascii="Constantia" w:hAnsi="Constantia" w:cs="Times New Roman"/>
+          <w:color w:val="333333"/>
+          <w:sz w:val="24"/>
+          <w:szCs w:val="24"/>
+        </w:rPr>
+        <w:t>Upravljanje korisničkim računima zahtjeva privilegovan pristup</w:t>
+      </w:r>
+      <w:r>
+        <w:rPr>
+          <w:rFonts w:ascii="Constantia" w:hAnsi="Constantia" w:cs="Times New Roman"/>
+          <w:color w:val="333333"/>
+          <w:sz w:val="24"/>
+          <w:szCs w:val="24"/>
+        </w:rPr>
+        <w:t xml:space="preserve"> tj. supervizorski ili administratorski pristup</w:t>
+      </w:r>
+      <w:r>
+        <w:rPr>
+          <w:rFonts w:ascii="Constantia" w:hAnsi="Constantia" w:cs="Times New Roman"/>
+          <w:color w:val="333333"/>
+          <w:sz w:val="24"/>
+          <w:szCs w:val="24"/>
+        </w:rPr>
+        <w:t>, a uključuje:</w:t>
+      </w:r>
       <w:bookmarkEnd w:id="29"/>
-    </w:p>
-    <w:p/>
-    <w:p>
-      <w:pPr>
-        <w:pStyle w:val="Heading2"/>
-        <w:rPr>
-          <w:rFonts w:ascii="Constantia" w:hAnsi="Constantia" w:cs="Times New Roman"/>
-          <w:color w:val="333333"/>
-          <w:sz w:val="24"/>
-          <w:szCs w:val="24"/>
-        </w:rPr>
-      </w:pPr>
-      <w:bookmarkStart w:id="30" w:name="_Toc446804110"/>
-      <w:r>
-        <w:rPr>
-          <w:rFonts w:ascii="Constantia" w:hAnsi="Constantia" w:cs="Times New Roman"/>
-          <w:color w:val="333333"/>
-          <w:sz w:val="24"/>
-          <w:szCs w:val="24"/>
-        </w:rPr>
-        <w:t>Upravljanje korisničkim računima zahtjeva privilegovan pristup</w:t>
-      </w:r>
-      <w:r>
-        <w:rPr>
-          <w:rFonts w:ascii="Constantia" w:hAnsi="Constantia" w:cs="Times New Roman"/>
-          <w:color w:val="333333"/>
-          <w:sz w:val="24"/>
-          <w:szCs w:val="24"/>
-        </w:rPr>
-        <w:t xml:space="preserve"> tj. supervizorski ili administratorski pristup</w:t>
-      </w:r>
-      <w:r>
-        <w:rPr>
-          <w:rFonts w:ascii="Constantia" w:hAnsi="Constantia" w:cs="Times New Roman"/>
-          <w:color w:val="333333"/>
-          <w:sz w:val="24"/>
-          <w:szCs w:val="24"/>
-        </w:rPr>
-        <w:t>, a uključuje:</w:t>
-      </w:r>
-      <w:bookmarkEnd w:id="30"/>
     </w:p>
     <w:p>
       <w:pPr>
@@ -9838,15 +9836,6 @@
         </w:rPr>
         <w:t>aga i pregled korisničkog računa</w:t>
       </w:r>
-      <w:r>
-        <w:rPr>
-          <w:rFonts w:ascii="Constantia" w:hAnsi="Constantia" w:cs="Times New Roman"/>
-          <w:color w:val="333333"/>
-          <w:sz w:val="24"/>
-          <w:szCs w:val="24"/>
-        </w:rPr>
-        <w:t>Upravljanje hotelima:</w:t>
-      </w:r>
     </w:p>
     <w:p>
       <w:pPr>
@@ -9867,7 +9856,7 @@
           <w:szCs w:val="28"/>
         </w:rPr>
       </w:pPr>
-      <w:bookmarkStart w:id="31" w:name="_Toc446804111"/>
+      <w:bookmarkStart w:id="30" w:name="_Toc446804111"/>
       <w:r>
         <w:rPr>
           <w:rFonts w:ascii="Times New Roman" w:hAnsi="Times New Roman" w:cs="Times New Roman"/>
@@ -9876,48 +9865,48 @@
         </w:rPr>
         <w:t>2.2.2 Upravljanje hotelima</w:t>
       </w:r>
+      <w:bookmarkEnd w:id="30"/>
+    </w:p>
+    <w:p/>
+    <w:p>
+      <w:pPr>
+        <w:pStyle w:val="Heading2"/>
+        <w:rPr>
+          <w:rFonts w:ascii="Constantia" w:hAnsi="Constantia" w:cs="Times New Roman"/>
+          <w:color w:val="333333"/>
+          <w:sz w:val="24"/>
+          <w:szCs w:val="24"/>
+        </w:rPr>
+      </w:pPr>
+      <w:bookmarkStart w:id="31" w:name="_Toc446804112"/>
+      <w:r>
+        <w:rPr>
+          <w:rFonts w:ascii="Constantia" w:hAnsi="Constantia" w:cs="Times New Roman"/>
+          <w:color w:val="333333"/>
+          <w:sz w:val="24"/>
+          <w:szCs w:val="24"/>
+        </w:rPr>
+        <w:t xml:space="preserve">Upravljanje </w:t>
+      </w:r>
+      <w:r>
+        <w:rPr>
+          <w:rFonts w:ascii="Constantia" w:hAnsi="Constantia" w:cs="Times New Roman"/>
+          <w:color w:val="333333"/>
+          <w:sz w:val="24"/>
+          <w:szCs w:val="24"/>
+        </w:rPr>
+        <w:t>hotelima</w:t>
+      </w:r>
+      <w:r>
+        <w:rPr>
+          <w:rFonts w:ascii="Constantia" w:hAnsi="Constantia" w:cs="Times New Roman"/>
+          <w:color w:val="333333"/>
+          <w:sz w:val="24"/>
+          <w:szCs w:val="24"/>
+        </w:rPr>
+        <w:t xml:space="preserve"> zahtjeva privilegovan pristup menadžera, a uključuje:</w:t>
+      </w:r>
       <w:bookmarkEnd w:id="31"/>
-    </w:p>
-    <w:p/>
-    <w:p>
-      <w:pPr>
-        <w:pStyle w:val="Heading2"/>
-        <w:rPr>
-          <w:rFonts w:ascii="Constantia" w:hAnsi="Constantia" w:cs="Times New Roman"/>
-          <w:color w:val="333333"/>
-          <w:sz w:val="24"/>
-          <w:szCs w:val="24"/>
-        </w:rPr>
-      </w:pPr>
-      <w:bookmarkStart w:id="32" w:name="_Toc446804112"/>
-      <w:r>
-        <w:rPr>
-          <w:rFonts w:ascii="Constantia" w:hAnsi="Constantia" w:cs="Times New Roman"/>
-          <w:color w:val="333333"/>
-          <w:sz w:val="24"/>
-          <w:szCs w:val="24"/>
-        </w:rPr>
-        <w:t xml:space="preserve">Upravljanje </w:t>
-      </w:r>
-      <w:r>
-        <w:rPr>
-          <w:rFonts w:ascii="Constantia" w:hAnsi="Constantia" w:cs="Times New Roman"/>
-          <w:color w:val="333333"/>
-          <w:sz w:val="24"/>
-          <w:szCs w:val="24"/>
-        </w:rPr>
-        <w:t>hotelima</w:t>
-      </w:r>
-      <w:r>
-        <w:rPr>
-          <w:rFonts w:ascii="Constantia" w:hAnsi="Constantia" w:cs="Times New Roman"/>
-          <w:color w:val="333333"/>
-          <w:sz w:val="24"/>
-          <w:szCs w:val="24"/>
-        </w:rPr>
-        <w:t xml:space="preserve"> zahtjeva privilegovan pristup menadžera, a uključuje:</w:t>
-      </w:r>
-      <w:bookmarkEnd w:id="32"/>
     </w:p>
     <w:p>
       <w:pPr>
@@ -9933,7 +9922,7 @@
           <w:szCs w:val="24"/>
         </w:rPr>
       </w:pPr>
-      <w:bookmarkStart w:id="33" w:name="_Toc446804113"/>
+      <w:bookmarkStart w:id="32" w:name="_Toc446804113"/>
       <w:r>
         <w:rPr>
           <w:rFonts w:ascii="Constantia" w:hAnsi="Constantia" w:cs="Times New Roman"/>
@@ -9952,7 +9941,7 @@
         </w:rPr>
         <w:t xml:space="preserve"> hotela</w:t>
       </w:r>
-      <w:bookmarkEnd w:id="33"/>
+      <w:bookmarkEnd w:id="32"/>
     </w:p>
     <w:p>
       <w:pPr>
@@ -9968,7 +9957,7 @@
           <w:szCs w:val="24"/>
         </w:rPr>
       </w:pPr>
-      <w:bookmarkStart w:id="34" w:name="_Toc446804114"/>
+      <w:bookmarkStart w:id="33" w:name="_Toc446804114"/>
       <w:r>
         <w:rPr>
           <w:rFonts w:ascii="Constantia" w:hAnsi="Constantia" w:cs="Times New Roman"/>
@@ -9978,7 +9967,7 @@
         </w:rPr>
         <w:t>Modifikacija podataka o hotelima</w:t>
       </w:r>
-      <w:bookmarkEnd w:id="34"/>
+      <w:bookmarkEnd w:id="33"/>
     </w:p>
     <w:p>
       <w:pPr>
@@ -9994,7 +9983,7 @@
           <w:szCs w:val="24"/>
         </w:rPr>
       </w:pPr>
-      <w:bookmarkStart w:id="35" w:name="_Toc446804115"/>
+      <w:bookmarkStart w:id="34" w:name="_Toc446804115"/>
       <w:r>
         <w:rPr>
           <w:rFonts w:ascii="Constantia" w:hAnsi="Constantia" w:cs="Times New Roman"/>
@@ -10004,7 +9993,7 @@
         </w:rPr>
         <w:t>Brisanje hotela</w:t>
       </w:r>
-      <w:bookmarkEnd w:id="35"/>
+      <w:bookmarkEnd w:id="34"/>
     </w:p>
     <w:p/>
     <w:p>
@@ -10016,7 +10005,7 @@
           <w:szCs w:val="28"/>
         </w:rPr>
       </w:pPr>
-      <w:bookmarkStart w:id="36" w:name="_Toc446804117"/>
+      <w:bookmarkStart w:id="35" w:name="_Toc446804117"/>
       <w:r>
         <w:rPr>
           <w:rFonts w:ascii="Times New Roman" w:hAnsi="Times New Roman" w:cs="Times New Roman"/>
@@ -10033,30 +10022,30 @@
         </w:rPr>
         <w:t>Upravljanje klijentima</w:t>
       </w:r>
+      <w:bookmarkEnd w:id="35"/>
+    </w:p>
+    <w:p/>
+    <w:p>
+      <w:pPr>
+        <w:pStyle w:val="Heading2"/>
+        <w:rPr>
+          <w:rFonts w:ascii="Constantia" w:hAnsi="Constantia" w:cs="Times New Roman"/>
+          <w:color w:val="333333"/>
+          <w:sz w:val="24"/>
+          <w:szCs w:val="24"/>
+        </w:rPr>
+      </w:pPr>
+      <w:bookmarkStart w:id="36" w:name="_Toc446804118"/>
+      <w:r>
+        <w:rPr>
+          <w:rFonts w:ascii="Constantia" w:hAnsi="Constantia" w:cs="Times New Roman"/>
+          <w:color w:val="333333"/>
+          <w:sz w:val="24"/>
+          <w:szCs w:val="24"/>
+        </w:rPr>
+        <w:t>Upravljanje klijentima ne zahtjeva privilegovan pristup, a uključuje:</w:t>
+      </w:r>
       <w:bookmarkEnd w:id="36"/>
-    </w:p>
-    <w:p/>
-    <w:p>
-      <w:pPr>
-        <w:pStyle w:val="Heading2"/>
-        <w:rPr>
-          <w:rFonts w:ascii="Constantia" w:hAnsi="Constantia" w:cs="Times New Roman"/>
-          <w:color w:val="333333"/>
-          <w:sz w:val="24"/>
-          <w:szCs w:val="24"/>
-        </w:rPr>
-      </w:pPr>
-      <w:bookmarkStart w:id="37" w:name="_Toc446804118"/>
-      <w:r>
-        <w:rPr>
-          <w:rFonts w:ascii="Constantia" w:hAnsi="Constantia" w:cs="Times New Roman"/>
-          <w:color w:val="333333"/>
-          <w:sz w:val="24"/>
-          <w:szCs w:val="24"/>
-        </w:rPr>
-        <w:t>Upravljanje klijentima ne zahtjeva privilegovan pristup, a uključuje:</w:t>
-      </w:r>
-      <w:bookmarkEnd w:id="37"/>
     </w:p>
     <w:p>
       <w:pPr>
@@ -10072,7 +10061,7 @@
           <w:szCs w:val="24"/>
         </w:rPr>
       </w:pPr>
-      <w:bookmarkStart w:id="38" w:name="_Toc446804119"/>
+      <w:bookmarkStart w:id="37" w:name="_Toc446804119"/>
       <w:r>
         <w:rPr>
           <w:rFonts w:ascii="Constantia" w:hAnsi="Constantia" w:cs="Times New Roman"/>
@@ -10082,7 +10071,7 @@
         </w:rPr>
         <w:t>Pregled klijenata</w:t>
       </w:r>
-      <w:bookmarkEnd w:id="38"/>
+      <w:bookmarkEnd w:id="37"/>
     </w:p>
     <w:p/>
     <w:p>
@@ -10094,7 +10083,7 @@
           <w:szCs w:val="28"/>
         </w:rPr>
       </w:pPr>
-      <w:bookmarkStart w:id="39" w:name="_Toc446804120"/>
+      <w:bookmarkStart w:id="38" w:name="_Toc446804120"/>
       <w:r>
         <w:rPr>
           <w:rFonts w:ascii="Times New Roman" w:hAnsi="Times New Roman" w:cs="Times New Roman"/>
@@ -10103,30 +10092,30 @@
         </w:rPr>
         <w:t>2.2.4 Upravljanje radnim zadacima</w:t>
       </w:r>
+      <w:bookmarkEnd w:id="38"/>
+    </w:p>
+    <w:p/>
+    <w:p>
+      <w:pPr>
+        <w:pStyle w:val="Heading2"/>
+        <w:rPr>
+          <w:rFonts w:ascii="Constantia" w:hAnsi="Constantia" w:cs="Times New Roman"/>
+          <w:color w:val="333333"/>
+          <w:sz w:val="24"/>
+          <w:szCs w:val="24"/>
+        </w:rPr>
+      </w:pPr>
+      <w:bookmarkStart w:id="39" w:name="_Toc446804121"/>
+      <w:r>
+        <w:rPr>
+          <w:rFonts w:ascii="Constantia" w:hAnsi="Constantia" w:cs="Times New Roman"/>
+          <w:color w:val="333333"/>
+          <w:sz w:val="24"/>
+          <w:szCs w:val="24"/>
+        </w:rPr>
+        <w:t>Za upravljanje radnim zadacima nije potreban privilegovan pristup, a uključuje:</w:t>
+      </w:r>
       <w:bookmarkEnd w:id="39"/>
-    </w:p>
-    <w:p/>
-    <w:p>
-      <w:pPr>
-        <w:pStyle w:val="Heading2"/>
-        <w:rPr>
-          <w:rFonts w:ascii="Constantia" w:hAnsi="Constantia" w:cs="Times New Roman"/>
-          <w:color w:val="333333"/>
-          <w:sz w:val="24"/>
-          <w:szCs w:val="24"/>
-        </w:rPr>
-      </w:pPr>
-      <w:bookmarkStart w:id="40" w:name="_Toc446804121"/>
-      <w:r>
-        <w:rPr>
-          <w:rFonts w:ascii="Constantia" w:hAnsi="Constantia" w:cs="Times New Roman"/>
-          <w:color w:val="333333"/>
-          <w:sz w:val="24"/>
-          <w:szCs w:val="24"/>
-        </w:rPr>
-        <w:t>Za upravljanje radnim zadacima nije potreban privilegovan pristup, a uključuje:</w:t>
-      </w:r>
-      <w:bookmarkEnd w:id="40"/>
     </w:p>
     <w:p>
       <w:pPr>
@@ -10142,7 +10131,7 @@
           <w:szCs w:val="24"/>
         </w:rPr>
       </w:pPr>
-      <w:bookmarkStart w:id="41" w:name="_Toc446804122"/>
+      <w:bookmarkStart w:id="40" w:name="_Toc446804122"/>
       <w:r>
         <w:rPr>
           <w:rFonts w:ascii="Constantia" w:hAnsi="Constantia" w:cs="Times New Roman"/>
@@ -10152,7 +10141,7 @@
         </w:rPr>
         <w:t>Unos rezervacije u sistem</w:t>
       </w:r>
-      <w:bookmarkEnd w:id="41"/>
+      <w:bookmarkEnd w:id="40"/>
     </w:p>
     <w:p>
       <w:pPr>
@@ -10168,7 +10157,7 @@
           <w:szCs w:val="24"/>
         </w:rPr>
       </w:pPr>
-      <w:bookmarkStart w:id="42" w:name="_Toc446804123"/>
+      <w:bookmarkStart w:id="41" w:name="_Toc446804123"/>
       <w:r>
         <w:rPr>
           <w:rFonts w:ascii="Constantia" w:hAnsi="Constantia" w:cs="Times New Roman"/>
@@ -10178,7 +10167,7 @@
         </w:rPr>
         <w:t>Kreiranje fakture za klijenta</w:t>
       </w:r>
-      <w:bookmarkEnd w:id="42"/>
+      <w:bookmarkEnd w:id="41"/>
     </w:p>
     <w:p>
       <w:pPr>
@@ -10194,7 +10183,7 @@
           <w:szCs w:val="24"/>
         </w:rPr>
       </w:pPr>
-      <w:bookmarkStart w:id="43" w:name="_Toc446804124"/>
+      <w:bookmarkStart w:id="42" w:name="_Toc446804124"/>
       <w:r>
         <w:rPr>
           <w:rFonts w:ascii="Constantia" w:hAnsi="Constantia" w:cs="Times New Roman"/>
@@ -10204,7 +10193,7 @@
         </w:rPr>
         <w:t>Kreiranje potvrde za klijenta</w:t>
       </w:r>
-      <w:bookmarkEnd w:id="43"/>
+      <w:bookmarkEnd w:id="42"/>
     </w:p>
     <w:p>
       <w:pPr>
@@ -10220,7 +10209,7 @@
           <w:szCs w:val="24"/>
         </w:rPr>
       </w:pPr>
-      <w:bookmarkStart w:id="44" w:name="_Toc446804125"/>
+      <w:bookmarkStart w:id="43" w:name="_Toc446804125"/>
       <w:r>
         <w:rPr>
           <w:rFonts w:ascii="Constantia" w:hAnsi="Constantia" w:cs="Times New Roman"/>
@@ -10230,7 +10219,7 @@
         </w:rPr>
         <w:t>Poništavanje rezervacije</w:t>
       </w:r>
-      <w:bookmarkEnd w:id="44"/>
+      <w:bookmarkEnd w:id="43"/>
     </w:p>
     <w:p>
       <w:pPr>
@@ -10246,7 +10235,7 @@
           <w:szCs w:val="24"/>
         </w:rPr>
       </w:pPr>
-      <w:bookmarkStart w:id="45" w:name="_Toc446804126"/>
+      <w:bookmarkStart w:id="44" w:name="_Toc446804126"/>
       <w:r>
         <w:rPr>
           <w:rFonts w:ascii="Constantia" w:hAnsi="Constantia" w:cs="Times New Roman"/>
@@ -10256,7 +10245,7 @@
         </w:rPr>
         <w:t>Pregled destinacija</w:t>
       </w:r>
-      <w:bookmarkEnd w:id="45"/>
+      <w:bookmarkEnd w:id="44"/>
     </w:p>
     <w:p>
       <w:pPr>
@@ -10272,7 +10261,7 @@
           <w:szCs w:val="24"/>
         </w:rPr>
       </w:pPr>
-      <w:bookmarkStart w:id="46" w:name="_Toc446804127"/>
+      <w:bookmarkStart w:id="45" w:name="_Toc446804127"/>
       <w:r>
         <w:rPr>
           <w:rFonts w:ascii="Constantia" w:hAnsi="Constantia" w:cs="Times New Roman"/>
@@ -10282,7 +10271,7 @@
         </w:rPr>
         <w:t>Pregled slobodnih termina</w:t>
       </w:r>
-      <w:bookmarkEnd w:id="46"/>
+      <w:bookmarkEnd w:id="45"/>
     </w:p>
     <w:p/>
     <w:p>
@@ -10294,7 +10283,7 @@
           <w:szCs w:val="28"/>
         </w:rPr>
       </w:pPr>
-      <w:bookmarkStart w:id="47" w:name="_Toc446804128"/>
+      <w:bookmarkStart w:id="46" w:name="_Toc446804128"/>
       <w:r>
         <w:rPr>
           <w:rFonts w:ascii="Times New Roman" w:hAnsi="Times New Roman" w:cs="Times New Roman"/>
@@ -10304,48 +10293,48 @@
         <w:lastRenderedPageBreak/>
         <w:t>2.2.5 Upravljanje izvještajima</w:t>
       </w:r>
+      <w:bookmarkEnd w:id="46"/>
+    </w:p>
+    <w:p/>
+    <w:p>
+      <w:pPr>
+        <w:pStyle w:val="Heading2"/>
+        <w:rPr>
+          <w:rFonts w:ascii="Constantia" w:hAnsi="Constantia" w:cs="Times New Roman"/>
+          <w:color w:val="333333"/>
+          <w:sz w:val="24"/>
+          <w:szCs w:val="24"/>
+        </w:rPr>
+      </w:pPr>
+      <w:bookmarkStart w:id="47" w:name="_Toc446804129"/>
+      <w:r>
+        <w:rPr>
+          <w:rFonts w:ascii="Constantia" w:hAnsi="Constantia" w:cs="Times New Roman"/>
+          <w:color w:val="333333"/>
+          <w:sz w:val="24"/>
+          <w:szCs w:val="24"/>
+        </w:rPr>
+        <w:t>Upravljanje izvještajima zahtjeva privilegovan pristup</w:t>
+      </w:r>
+      <w:r>
+        <w:rPr>
+          <w:rFonts w:ascii="Constantia" w:hAnsi="Constantia" w:cs="Times New Roman"/>
+          <w:color w:val="333333"/>
+          <w:sz w:val="24"/>
+          <w:szCs w:val="24"/>
+        </w:rPr>
+        <w:t xml:space="preserve"> (supervizor ili administrator)</w:t>
+      </w:r>
+      <w:r>
+        <w:rPr>
+          <w:rFonts w:ascii="Constantia" w:hAnsi="Constantia" w:cs="Times New Roman"/>
+          <w:color w:val="333333"/>
+          <w:sz w:val="24"/>
+          <w:szCs w:val="24"/>
+        </w:rPr>
+        <w:t>, a uključuje:</w:t>
+      </w:r>
       <w:bookmarkEnd w:id="47"/>
-    </w:p>
-    <w:p/>
-    <w:p>
-      <w:pPr>
-        <w:pStyle w:val="Heading2"/>
-        <w:rPr>
-          <w:rFonts w:ascii="Constantia" w:hAnsi="Constantia" w:cs="Times New Roman"/>
-          <w:color w:val="333333"/>
-          <w:sz w:val="24"/>
-          <w:szCs w:val="24"/>
-        </w:rPr>
-      </w:pPr>
-      <w:bookmarkStart w:id="48" w:name="_Toc446804129"/>
-      <w:r>
-        <w:rPr>
-          <w:rFonts w:ascii="Constantia" w:hAnsi="Constantia" w:cs="Times New Roman"/>
-          <w:color w:val="333333"/>
-          <w:sz w:val="24"/>
-          <w:szCs w:val="24"/>
-        </w:rPr>
-        <w:t>Upravljanje izvještajima zahtjeva privilegovan pristup</w:t>
-      </w:r>
-      <w:r>
-        <w:rPr>
-          <w:rFonts w:ascii="Constantia" w:hAnsi="Constantia" w:cs="Times New Roman"/>
-          <w:color w:val="333333"/>
-          <w:sz w:val="24"/>
-          <w:szCs w:val="24"/>
-        </w:rPr>
-        <w:t xml:space="preserve"> (supervizor ili administrator)</w:t>
-      </w:r>
-      <w:r>
-        <w:rPr>
-          <w:rFonts w:ascii="Constantia" w:hAnsi="Constantia" w:cs="Times New Roman"/>
-          <w:color w:val="333333"/>
-          <w:sz w:val="24"/>
-          <w:szCs w:val="24"/>
-        </w:rPr>
-        <w:t>, a uključuje:</w:t>
-      </w:r>
-      <w:bookmarkEnd w:id="48"/>
     </w:p>
     <w:p>
       <w:pPr>
@@ -10361,7 +10350,7 @@
           <w:szCs w:val="24"/>
         </w:rPr>
       </w:pPr>
-      <w:bookmarkStart w:id="49" w:name="_Toc446804130"/>
+      <w:bookmarkStart w:id="48" w:name="_Toc446804130"/>
       <w:r>
         <w:rPr>
           <w:rFonts w:ascii="Constantia" w:hAnsi="Constantia" w:cs="Times New Roman"/>
@@ -10371,7 +10360,7 @@
         </w:rPr>
         <w:t>Generisanje izvještaja za rezervacije</w:t>
       </w:r>
-      <w:bookmarkEnd w:id="49"/>
+      <w:bookmarkEnd w:id="48"/>
     </w:p>
     <w:p>
       <w:pPr>
@@ -10387,7 +10376,7 @@
           <w:szCs w:val="24"/>
         </w:rPr>
       </w:pPr>
-      <w:bookmarkStart w:id="50" w:name="_Toc446804131"/>
+      <w:bookmarkStart w:id="49" w:name="_Toc446804131"/>
       <w:r>
         <w:rPr>
           <w:rFonts w:ascii="Constantia" w:hAnsi="Constantia" w:cs="Times New Roman"/>
@@ -10397,7 +10386,7 @@
         </w:rPr>
         <w:t>Generisanje izvještaja za klijente</w:t>
       </w:r>
-      <w:bookmarkEnd w:id="50"/>
+      <w:bookmarkEnd w:id="49"/>
     </w:p>
     <w:p>
       <w:pPr>
@@ -10413,7 +10402,7 @@
           <w:szCs w:val="24"/>
         </w:rPr>
       </w:pPr>
-      <w:bookmarkStart w:id="51" w:name="_Toc446804132"/>
+      <w:bookmarkStart w:id="50" w:name="_Toc446804132"/>
       <w:r>
         <w:rPr>
           <w:rFonts w:ascii="Constantia" w:hAnsi="Constantia" w:cs="Times New Roman"/>
@@ -10423,7 +10412,7 @@
         </w:rPr>
         <w:t>Generisanje izvještaja za hotele</w:t>
       </w:r>
-      <w:bookmarkEnd w:id="51"/>
+      <w:bookmarkEnd w:id="50"/>
     </w:p>
     <w:p>
       <w:pPr>
@@ -10439,7 +10428,7 @@
           <w:szCs w:val="24"/>
         </w:rPr>
       </w:pPr>
-      <w:bookmarkStart w:id="52" w:name="_Toc446804133"/>
+      <w:bookmarkStart w:id="51" w:name="_Toc446804133"/>
       <w:r>
         <w:rPr>
           <w:rFonts w:ascii="Constantia" w:hAnsi="Constantia" w:cs="Times New Roman"/>
@@ -10449,7 +10438,7 @@
         </w:rPr>
         <w:t>Generisanje izvještaja za prevoznike</w:t>
       </w:r>
-      <w:bookmarkEnd w:id="52"/>
+      <w:bookmarkEnd w:id="51"/>
     </w:p>
     <w:p/>
     <w:p>
@@ -10461,7 +10450,7 @@
           <w:szCs w:val="28"/>
         </w:rPr>
       </w:pPr>
-      <w:bookmarkStart w:id="53" w:name="_Toc446804134"/>
+      <w:bookmarkStart w:id="52" w:name="_Toc446804134"/>
       <w:r>
         <w:rPr>
           <w:rFonts w:ascii="Times New Roman" w:hAnsi="Times New Roman" w:cs="Times New Roman"/>
@@ -10486,30 +10475,30 @@
         </w:rPr>
         <w:t>konfiguracijom i postavkama aplikacije</w:t>
       </w:r>
+      <w:bookmarkEnd w:id="52"/>
+    </w:p>
+    <w:p/>
+    <w:p>
+      <w:pPr>
+        <w:pStyle w:val="Heading2"/>
+        <w:rPr>
+          <w:rFonts w:ascii="Constantia" w:hAnsi="Constantia" w:cs="Times New Roman"/>
+          <w:color w:val="333333"/>
+          <w:sz w:val="24"/>
+          <w:szCs w:val="24"/>
+        </w:rPr>
+      </w:pPr>
+      <w:bookmarkStart w:id="53" w:name="_Toc446804135"/>
+      <w:r>
+        <w:rPr>
+          <w:rFonts w:ascii="Constantia" w:hAnsi="Constantia" w:cs="Times New Roman"/>
+          <w:color w:val="333333"/>
+          <w:sz w:val="24"/>
+          <w:szCs w:val="24"/>
+        </w:rPr>
+        <w:t>Upravljanje konfiguracijom i postavkama zahtjeva pristup sa najvećim privilegijama tj. administratorski pristup:</w:t>
+      </w:r>
       <w:bookmarkEnd w:id="53"/>
-    </w:p>
-    <w:p/>
-    <w:p>
-      <w:pPr>
-        <w:pStyle w:val="Heading2"/>
-        <w:rPr>
-          <w:rFonts w:ascii="Constantia" w:hAnsi="Constantia" w:cs="Times New Roman"/>
-          <w:color w:val="333333"/>
-          <w:sz w:val="24"/>
-          <w:szCs w:val="24"/>
-        </w:rPr>
-      </w:pPr>
-      <w:bookmarkStart w:id="54" w:name="_Toc446804135"/>
-      <w:r>
-        <w:rPr>
-          <w:rFonts w:ascii="Constantia" w:hAnsi="Constantia" w:cs="Times New Roman"/>
-          <w:color w:val="333333"/>
-          <w:sz w:val="24"/>
-          <w:szCs w:val="24"/>
-        </w:rPr>
-        <w:t>Upravljanje konfiguracijom i postavkama zahtjeva pristup sa najvećim privilegijama tj. administratorski pristup:</w:t>
-      </w:r>
-      <w:bookmarkEnd w:id="54"/>
     </w:p>
     <w:p>
       <w:pPr>
@@ -10525,7 +10514,7 @@
           <w:szCs w:val="24"/>
         </w:rPr>
       </w:pPr>
-      <w:bookmarkStart w:id="55" w:name="_Toc446804136"/>
+      <w:bookmarkStart w:id="54" w:name="_Toc446804136"/>
       <w:r>
         <w:rPr>
           <w:rFonts w:ascii="Constantia" w:hAnsi="Constantia" w:cs="Times New Roman"/>
@@ -10535,7 +10524,7 @@
         </w:rPr>
         <w:t>Omogućivanje/Onemogućivanje modula</w:t>
       </w:r>
-      <w:bookmarkEnd w:id="55"/>
+      <w:bookmarkEnd w:id="54"/>
     </w:p>
     <w:p>
       <w:pPr>
@@ -10613,7 +10602,7 @@
           <w:szCs w:val="32"/>
         </w:rPr>
       </w:pPr>
-      <w:bookmarkStart w:id="56" w:name="_Toc446804137"/>
+      <w:bookmarkStart w:id="55" w:name="_Toc446804137"/>
       <w:r>
         <w:rPr>
           <w:rFonts w:ascii="Times New Roman" w:hAnsi="Times New Roman" w:cs="Times New Roman"/>
@@ -10623,7 +10612,7 @@
         <w:lastRenderedPageBreak/>
         <w:t>2.3 Karakteristike korisnika</w:t>
       </w:r>
-      <w:bookmarkEnd w:id="56"/>
+      <w:bookmarkEnd w:id="55"/>
     </w:p>
     <w:p>
       <w:pPr>
@@ -10745,7 +10734,7 @@
           <w:szCs w:val="28"/>
         </w:rPr>
       </w:pPr>
-      <w:bookmarkStart w:id="57" w:name="_Toc446804138"/>
+      <w:bookmarkStart w:id="56" w:name="_Toc446804138"/>
       <w:r>
         <w:rPr>
           <w:rFonts w:ascii="Times New Roman" w:hAnsi="Times New Roman" w:cs="Times New Roman"/>
@@ -10754,7 +10743,7 @@
         </w:rPr>
         <w:t>2.3.1 Korisnik sa privilegijama administratora</w:t>
       </w:r>
-      <w:bookmarkEnd w:id="57"/>
+      <w:bookmarkEnd w:id="56"/>
     </w:p>
     <w:p/>
     <w:p>
@@ -10992,7 +10981,7 @@
           <w:szCs w:val="28"/>
         </w:rPr>
       </w:pPr>
-      <w:bookmarkStart w:id="58" w:name="_Toc446804139"/>
+      <w:bookmarkStart w:id="57" w:name="_Toc446804139"/>
       <w:r>
         <w:rPr>
           <w:rFonts w:ascii="Times New Roman" w:hAnsi="Times New Roman" w:cs="Times New Roman"/>
@@ -11002,7 +10991,7 @@
         <w:lastRenderedPageBreak/>
         <w:t>2.3.2 Korisnik sa privilegijama supervizora</w:t>
       </w:r>
-      <w:bookmarkEnd w:id="58"/>
+      <w:bookmarkEnd w:id="57"/>
     </w:p>
     <w:p/>
     <w:p>
@@ -11198,7 +11187,7 @@
           <w:szCs w:val="28"/>
         </w:rPr>
       </w:pPr>
-      <w:bookmarkStart w:id="59" w:name="_Toc446804140"/>
+      <w:bookmarkStart w:id="58" w:name="_Toc446804140"/>
       <w:r>
         <w:rPr>
           <w:rFonts w:ascii="Times New Roman" w:hAnsi="Times New Roman" w:cs="Times New Roman"/>
@@ -11216,7 +11205,7 @@
         </w:rPr>
         <w:t>Korisnik sa privilegijama putničkog agenta</w:t>
       </w:r>
-      <w:bookmarkEnd w:id="59"/>
+      <w:bookmarkEnd w:id="58"/>
     </w:p>
     <w:p/>
     <w:p>
@@ -11404,7 +11393,7 @@
           <w:rFonts w:ascii="Times New Roman" w:hAnsi="Times New Roman" w:cs="Times New Roman"/>
         </w:rPr>
       </w:pPr>
-      <w:bookmarkStart w:id="60" w:name="_Toc446804141"/>
+      <w:bookmarkStart w:id="59" w:name="_Toc446804141"/>
       <w:r>
         <w:rPr>
           <w:rFonts w:ascii="Times New Roman" w:hAnsi="Times New Roman" w:cs="Times New Roman"/>
@@ -11418,7 +11407,7 @@
         </w:rPr>
         <w:t>Ograničenja</w:t>
       </w:r>
-      <w:bookmarkEnd w:id="60"/>
+      <w:bookmarkEnd w:id="59"/>
       <w:r>
         <w:rPr>
           <w:rFonts w:ascii="Times New Roman" w:hAnsi="Times New Roman" w:cs="Times New Roman"/>
@@ -11435,7 +11424,7 @@
           <w:szCs w:val="28"/>
         </w:rPr>
       </w:pPr>
-      <w:bookmarkStart w:id="61" w:name="_Toc446804142"/>
+      <w:bookmarkStart w:id="60" w:name="_Toc446804142"/>
       <w:r>
         <w:rPr>
           <w:rFonts w:ascii="Times New Roman" w:hAnsi="Times New Roman" w:cs="Times New Roman"/>
@@ -11452,7 +11441,7 @@
         </w:rPr>
         <w:t>Regulativni propisi</w:t>
       </w:r>
-      <w:bookmarkEnd w:id="61"/>
+      <w:bookmarkEnd w:id="60"/>
       <w:r>
         <w:rPr>
           <w:rFonts w:ascii="Times New Roman" w:hAnsi="Times New Roman" w:cs="Times New Roman"/>
@@ -11471,7 +11460,7 @@
           <w:szCs w:val="28"/>
         </w:rPr>
       </w:pPr>
-      <w:bookmarkStart w:id="62" w:name="_Toc446804143"/>
+      <w:bookmarkStart w:id="61" w:name="_Toc446804143"/>
       <w:r>
         <w:rPr>
           <w:rFonts w:ascii="Times New Roman" w:hAnsi="Times New Roman" w:cs="Times New Roman"/>
@@ -11488,7 +11477,7 @@
         </w:rPr>
         <w:t>Zakon o turističkoj djelatnosti</w:t>
       </w:r>
-      <w:bookmarkEnd w:id="62"/>
+      <w:bookmarkEnd w:id="61"/>
     </w:p>
     <w:p/>
     <w:p>
@@ -12633,7 +12622,7 @@
           <w:szCs w:val="28"/>
         </w:rPr>
       </w:pPr>
-      <w:bookmarkStart w:id="63" w:name="_Toc446804144"/>
+      <w:bookmarkStart w:id="62" w:name="_Toc446804144"/>
       <w:r>
         <w:rPr>
           <w:rFonts w:ascii="Times New Roman" w:hAnsi="Times New Roman" w:cs="Times New Roman"/>
@@ -12650,7 +12639,7 @@
         </w:rPr>
         <w:t>Hardverska ograničenja</w:t>
       </w:r>
-      <w:bookmarkEnd w:id="63"/>
+      <w:bookmarkEnd w:id="62"/>
     </w:p>
     <w:p>
       <w:pPr>
@@ -13149,7 +13138,7 @@
           <w:szCs w:val="28"/>
         </w:rPr>
       </w:pPr>
-      <w:bookmarkStart w:id="64" w:name="_Toc446804145"/>
+      <w:bookmarkStart w:id="63" w:name="_Toc446804145"/>
       <w:r>
         <w:rPr>
           <w:rFonts w:ascii="Times New Roman" w:hAnsi="Times New Roman" w:cs="Times New Roman"/>
@@ -13158,7 +13147,7 @@
         </w:rPr>
         <w:t>2.4.3. Softverska ograničenja</w:t>
       </w:r>
-      <w:bookmarkEnd w:id="64"/>
+      <w:bookmarkEnd w:id="63"/>
     </w:p>
     <w:p>
       <w:pPr>
@@ -13445,7 +13434,7 @@
           <w:szCs w:val="32"/>
         </w:rPr>
       </w:pPr>
-      <w:bookmarkStart w:id="65" w:name="_Toc446804146"/>
+      <w:bookmarkStart w:id="64" w:name="_Toc446804146"/>
       <w:r>
         <w:rPr>
           <w:rFonts w:ascii="Times New Roman" w:hAnsi="Times New Roman" w:cs="Times New Roman"/>
@@ -13454,7 +13443,7 @@
         </w:rPr>
         <w:t>2.5 Pretpostavke i zavisnosti</w:t>
       </w:r>
-      <w:bookmarkEnd w:id="65"/>
+      <w:bookmarkEnd w:id="64"/>
     </w:p>
     <w:p>
       <w:pPr>
@@ -14319,7 +14308,7 @@
           <w:rFonts w:ascii="Times New Roman" w:hAnsi="Times New Roman" w:cs="Times New Roman"/>
         </w:rPr>
       </w:pPr>
-      <w:bookmarkStart w:id="66" w:name="_Toc446804147"/>
+      <w:bookmarkStart w:id="65" w:name="_Toc446804147"/>
       <w:r>
         <w:rPr>
           <w:rFonts w:ascii="Times New Roman" w:hAnsi="Times New Roman" w:cs="Times New Roman"/>
@@ -14327,7 +14316,7 @@
         <w:lastRenderedPageBreak/>
         <w:t>2.6 Planiranje zahtjeva</w:t>
       </w:r>
-      <w:bookmarkEnd w:id="66"/>
+      <w:bookmarkEnd w:id="65"/>
     </w:p>
     <w:p>
       <w:pPr>
@@ -14626,7 +14615,7 @@
           <w:szCs w:val="40"/>
         </w:rPr>
       </w:pPr>
-      <w:bookmarkStart w:id="67" w:name="_Toc446804148"/>
+      <w:bookmarkStart w:id="66" w:name="_Toc446804148"/>
       <w:r>
         <w:rPr>
           <w:rFonts w:ascii="Times New Roman" w:hAnsi="Times New Roman" w:cs="Times New Roman"/>
@@ -14644,7 +14633,7 @@
         </w:rPr>
         <w:t>KONKRETNI ZAHTJEVI</w:t>
       </w:r>
-      <w:bookmarkEnd w:id="67"/>
+      <w:bookmarkEnd w:id="66"/>
     </w:p>
     <w:p>
       <w:pPr>
@@ -14656,7 +14645,7 @@
           <w:szCs w:val="32"/>
         </w:rPr>
       </w:pPr>
-      <w:bookmarkStart w:id="68" w:name="_Toc446804149"/>
+      <w:bookmarkStart w:id="67" w:name="_Toc446804149"/>
       <w:r>
         <w:rPr>
           <w:rFonts w:ascii="Times New Roman" w:hAnsi="Times New Roman" w:cs="Times New Roman"/>
@@ -14665,7 +14654,7 @@
         </w:rPr>
         <w:t>3.1 Vanjski interfejsi</w:t>
       </w:r>
-      <w:bookmarkEnd w:id="68"/>
+      <w:bookmarkEnd w:id="67"/>
     </w:p>
     <w:p>
       <w:pPr>
@@ -14677,7 +14666,7 @@
           <w:szCs w:val="28"/>
         </w:rPr>
       </w:pPr>
-      <w:bookmarkStart w:id="69" w:name="_Toc446804150"/>
+      <w:bookmarkStart w:id="68" w:name="_Toc446804150"/>
       <w:r>
         <w:rPr>
           <w:rFonts w:ascii="Times New Roman" w:hAnsi="Times New Roman" w:cs="Times New Roman"/>
@@ -14686,7 +14675,7 @@
         </w:rPr>
         <w:t>3.1.1 Korisnički interfejsi</w:t>
       </w:r>
-      <w:bookmarkEnd w:id="69"/>
+      <w:bookmarkEnd w:id="68"/>
     </w:p>
     <w:p>
       <w:pPr>
@@ -14821,7 +14810,7 @@
           <w:szCs w:val="28"/>
         </w:rPr>
       </w:pPr>
-      <w:bookmarkStart w:id="70" w:name="_Toc446804151"/>
+      <w:bookmarkStart w:id="69" w:name="_Toc446804151"/>
       <w:r>
         <w:rPr>
           <w:rFonts w:ascii="Times New Roman" w:hAnsi="Times New Roman" w:cs="Times New Roman"/>
@@ -14830,7 +14819,7 @@
         </w:rPr>
         <w:t>3.1.2 Softverski interfejsi</w:t>
       </w:r>
-      <w:bookmarkEnd w:id="70"/>
+      <w:bookmarkEnd w:id="69"/>
     </w:p>
     <w:p>
       <w:pPr>
@@ -14874,7 +14863,7 @@
           <w:szCs w:val="28"/>
         </w:rPr>
       </w:pPr>
-      <w:bookmarkStart w:id="71" w:name="_Toc446804152"/>
+      <w:bookmarkStart w:id="70" w:name="_Toc446804152"/>
       <w:r>
         <w:rPr>
           <w:rFonts w:ascii="Times New Roman" w:hAnsi="Times New Roman" w:cs="Times New Roman"/>
@@ -14884,7 +14873,7 @@
         <w:lastRenderedPageBreak/>
         <w:t>3.1.3 Hardverski interfejsi i komunikacijski interfejsi</w:t>
       </w:r>
-      <w:bookmarkEnd w:id="71"/>
+      <w:bookmarkEnd w:id="70"/>
     </w:p>
     <w:p>
       <w:pPr>
@@ -15039,7 +15028,7 @@
           <w:shd w:val="clear" w:color="auto" w:fill="FFFFFF"/>
         </w:rPr>
       </w:pPr>
-      <w:bookmarkStart w:id="72" w:name="_Toc446804153"/>
+      <w:bookmarkStart w:id="71" w:name="_Toc446804153"/>
       <w:r>
         <w:rPr>
           <w:rFonts w:ascii="Times New Roman" w:hAnsi="Times New Roman" w:cs="Times New Roman"/>
@@ -15050,7 +15039,7 @@
         <w:lastRenderedPageBreak/>
         <w:t>3.2 Funkcionalni zahtjevi</w:t>
       </w:r>
-      <w:bookmarkEnd w:id="72"/>
+      <w:bookmarkEnd w:id="71"/>
     </w:p>
     <w:p>
       <w:pPr>
@@ -15072,7 +15061,7 @@
           <w:shd w:val="clear" w:color="auto" w:fill="FFFFFF"/>
         </w:rPr>
       </w:pPr>
-      <w:bookmarkStart w:id="73" w:name="_Toc446804154"/>
+      <w:bookmarkStart w:id="72" w:name="_Toc446804154"/>
       <w:r>
         <w:rPr>
           <w:rFonts w:ascii="Times New Roman" w:hAnsi="Times New Roman" w:cs="Times New Roman"/>
@@ -15082,7 +15071,7 @@
         </w:rPr>
         <w:t>3.2.1 Prijava na sistem</w:t>
       </w:r>
-      <w:bookmarkEnd w:id="73"/>
+      <w:bookmarkEnd w:id="72"/>
     </w:p>
     <w:p>
       <w:pPr>
@@ -15691,7 +15680,7 @@
           <w:shd w:val="clear" w:color="auto" w:fill="FFFFFF"/>
         </w:rPr>
       </w:pPr>
-      <w:bookmarkStart w:id="74" w:name="_Toc446804155"/>
+      <w:bookmarkStart w:id="73" w:name="_Toc446804155"/>
       <w:r>
         <w:rPr>
           <w:rFonts w:ascii="Times New Roman" w:hAnsi="Times New Roman" w:cs="Times New Roman"/>
@@ -15702,7 +15691,7 @@
         <w:lastRenderedPageBreak/>
         <w:t>3.2.2 Odjava sa sistema</w:t>
       </w:r>
-      <w:bookmarkEnd w:id="74"/>
+      <w:bookmarkEnd w:id="73"/>
     </w:p>
     <w:p>
       <w:pPr>
@@ -15887,8 +15876,20 @@
           <w:szCs w:val="24"/>
           <w:shd w:val="clear" w:color="auto" w:fill="FFFFFF"/>
         </w:rPr>
-        <w:t>Pritisak na tipku „odjava“</w:t>
-      </w:r>
+        <w:t>Pritisak na tipku „</w:t>
+      </w:r>
+      <w:proofErr w:type="gramStart"/>
+      <w:r>
+        <w:rPr>
+          <w:rFonts w:ascii="Constantia" w:hAnsi="Constantia"/>
+          <w:color w:val="333333"/>
+          <w:sz w:val="24"/>
+          <w:szCs w:val="24"/>
+          <w:shd w:val="clear" w:color="auto" w:fill="FFFFFF"/>
+        </w:rPr>
+        <w:t>odjava“</w:t>
+      </w:r>
+      <w:proofErr w:type="gramEnd"/>
     </w:p>
     <w:p>
       <w:pPr>
@@ -15988,8 +15989,20 @@
           <w:szCs w:val="24"/>
           <w:shd w:val="clear" w:color="auto" w:fill="FFFFFF"/>
         </w:rPr>
-        <w:t>Korisnik klika na dugme „odjava“</w:t>
-      </w:r>
+        <w:t>Korisnik klika na dugme „</w:t>
+      </w:r>
+      <w:proofErr w:type="gramStart"/>
+      <w:r>
+        <w:rPr>
+          <w:rFonts w:ascii="Constantia" w:hAnsi="Constantia"/>
+          <w:color w:val="333333"/>
+          <w:sz w:val="24"/>
+          <w:szCs w:val="24"/>
+          <w:shd w:val="clear" w:color="auto" w:fill="FFFFFF"/>
+        </w:rPr>
+        <w:t>odjava“</w:t>
+      </w:r>
+      <w:proofErr w:type="gramEnd"/>
     </w:p>
     <w:p>
       <w:pPr>
@@ -16119,8 +16132,20 @@
           <w:szCs w:val="24"/>
           <w:shd w:val="clear" w:color="auto" w:fill="FFFFFF"/>
         </w:rPr>
-        <w:t>FZ 2.1 Sistem omogućava odjavu preko dugmeta „odjava“</w:t>
-      </w:r>
+        <w:t>FZ 2.1 Sistem omogućava odjavu preko dugmeta „</w:t>
+      </w:r>
+      <w:proofErr w:type="gramStart"/>
+      <w:r>
+        <w:rPr>
+          <w:rFonts w:ascii="Constantia" w:hAnsi="Constantia"/>
+          <w:color w:val="333333"/>
+          <w:sz w:val="24"/>
+          <w:szCs w:val="24"/>
+          <w:shd w:val="clear" w:color="auto" w:fill="FFFFFF"/>
+        </w:rPr>
+        <w:t>odjava“</w:t>
+      </w:r>
+      <w:proofErr w:type="gramEnd"/>
     </w:p>
     <w:p>
       <w:pPr>
@@ -16340,7 +16365,7 @@
           <w:szCs w:val="28"/>
         </w:rPr>
       </w:pPr>
-      <w:bookmarkStart w:id="75" w:name="_Toc446804156"/>
+      <w:bookmarkStart w:id="74" w:name="_Toc446804156"/>
       <w:r>
         <w:rPr>
           <w:rStyle w:val="textexposedshow"/>
@@ -16351,7 +16376,7 @@
         <w:lastRenderedPageBreak/>
         <w:t>3.2.3 Kreiranje novog korisničkog računa</w:t>
       </w:r>
-      <w:bookmarkEnd w:id="75"/>
+      <w:bookmarkEnd w:id="74"/>
     </w:p>
     <w:p/>
     <w:p>
@@ -17248,7 +17273,7 @@
           <w:szCs w:val="28"/>
         </w:rPr>
       </w:pPr>
-      <w:bookmarkStart w:id="76" w:name="_Toc446804157"/>
+      <w:bookmarkStart w:id="75" w:name="_Toc446804157"/>
       <w:r>
         <w:rPr>
           <w:rStyle w:val="textexposedshow"/>
@@ -17259,7 +17284,7 @@
         <w:lastRenderedPageBreak/>
         <w:t>3.2.4 Pregled korisnika sistema</w:t>
       </w:r>
-      <w:bookmarkEnd w:id="76"/>
+      <w:bookmarkEnd w:id="75"/>
     </w:p>
     <w:p/>
     <w:p>
@@ -17931,7 +17956,7 @@
           <w:szCs w:val="28"/>
         </w:rPr>
       </w:pPr>
-      <w:bookmarkStart w:id="77" w:name="_Toc446804158"/>
+      <w:bookmarkStart w:id="76" w:name="_Toc446804158"/>
       <w:r>
         <w:rPr>
           <w:rStyle w:val="textexposedshow"/>
@@ -17942,7 +17967,7 @@
         <w:lastRenderedPageBreak/>
         <w:t>3.2.5 Modifikacija korisničkog računa unesenog u sistem</w:t>
       </w:r>
-      <w:bookmarkEnd w:id="77"/>
+      <w:bookmarkEnd w:id="76"/>
     </w:p>
     <w:p/>
     <w:p>
@@ -18041,7 +18066,18 @@
           <w:szCs w:val="24"/>
           <w:shd w:val="clear" w:color="auto" w:fill="FFFFFF"/>
         </w:rPr>
-        <w:t xml:space="preserve">Korisnik koji ima ima privilegije upravljanja korisničkim računima je prijavljen </w:t>
+        <w:t xml:space="preserve">Korisnik koji ima ima privilegije upravljanja korisničkim računima je </w:t>
+      </w:r>
+      <w:proofErr w:type="gramStart"/>
+      <w:r>
+        <w:rPr>
+          <w:rFonts w:ascii="Constantia" w:hAnsi="Constantia"/>
+          <w:color w:val="333333"/>
+          <w:sz w:val="24"/>
+          <w:szCs w:val="24"/>
+          <w:shd w:val="clear" w:color="auto" w:fill="FFFFFF"/>
+        </w:rPr>
+        <w:t xml:space="preserve">prijavljen </w:t>
       </w:r>
       <w:r>
         <w:rPr>
@@ -18061,7 +18097,18 @@
           <w:szCs w:val="24"/>
           <w:shd w:val="clear" w:color="auto" w:fill="FFFFFF"/>
         </w:rPr>
-        <w:t>na sistem</w:t>
+        <w:t>na</w:t>
+      </w:r>
+      <w:proofErr w:type="gramEnd"/>
+      <w:r>
+        <w:rPr>
+          <w:rFonts w:ascii="Constantia" w:hAnsi="Constantia"/>
+          <w:color w:val="333333"/>
+          <w:sz w:val="24"/>
+          <w:szCs w:val="24"/>
+          <w:shd w:val="clear" w:color="auto" w:fill="FFFFFF"/>
+        </w:rPr>
+        <w:t xml:space="preserve"> sistem</w:t>
       </w:r>
       <w:r>
         <w:rPr>
@@ -18847,7 +18894,7 @@
           <w:szCs w:val="28"/>
         </w:rPr>
       </w:pPr>
-      <w:bookmarkStart w:id="78" w:name="_Toc446804159"/>
+      <w:bookmarkStart w:id="77" w:name="_Toc446804159"/>
       <w:r>
         <w:rPr>
           <w:rFonts w:ascii="Times New Roman" w:hAnsi="Times New Roman" w:cs="Times New Roman"/>
@@ -18857,7 +18904,7 @@
         <w:lastRenderedPageBreak/>
         <w:t>3.2.6 Brisanje korisničkog računa</w:t>
       </w:r>
-      <w:bookmarkEnd w:id="78"/>
+      <w:bookmarkEnd w:id="77"/>
     </w:p>
     <w:p>
       <w:pPr>
@@ -19540,7 +19587,7 @@
           <w:szCs w:val="28"/>
         </w:rPr>
       </w:pPr>
-      <w:bookmarkStart w:id="79" w:name="_Toc446804160"/>
+      <w:bookmarkStart w:id="78" w:name="_Toc446804160"/>
       <w:r>
         <w:rPr>
           <w:rFonts w:ascii="Times New Roman" w:hAnsi="Times New Roman" w:cs="Times New Roman"/>
@@ -19550,7 +19597,7 @@
         <w:lastRenderedPageBreak/>
         <w:t>3.2.7 Promjena pristupnih podataka za korisnički račun</w:t>
       </w:r>
-      <w:bookmarkEnd w:id="79"/>
+      <w:bookmarkEnd w:id="78"/>
     </w:p>
     <w:p/>
     <w:p>
@@ -20343,7 +20390,7 @@
           <w:szCs w:val="28"/>
         </w:rPr>
       </w:pPr>
-      <w:bookmarkStart w:id="80" w:name="_Toc446804162"/>
+      <w:bookmarkStart w:id="79" w:name="_Toc446804162"/>
       <w:r>
         <w:rPr>
           <w:rFonts w:ascii="Times New Roman" w:hAnsi="Times New Roman" w:cs="Times New Roman"/>
@@ -20369,7 +20416,7 @@
         </w:rPr>
         <w:t xml:space="preserve"> Dodavanje novog hotela</w:t>
       </w:r>
-      <w:bookmarkEnd w:id="80"/>
+      <w:bookmarkEnd w:id="79"/>
     </w:p>
     <w:p>
       <w:pPr>
@@ -21144,7 +21191,7 @@
           <w:shd w:val="clear" w:color="auto" w:fill="FFFFFF"/>
         </w:rPr>
       </w:pPr>
-      <w:bookmarkStart w:id="81" w:name="_Toc446804163"/>
+      <w:bookmarkStart w:id="80" w:name="_Toc446804163"/>
       <w:r>
         <w:rPr>
           <w:rFonts w:ascii="Times New Roman" w:hAnsi="Times New Roman" w:cs="Times New Roman"/>
@@ -21172,7 +21219,7 @@
         </w:rPr>
         <w:t xml:space="preserve"> Dodavanje zakupljenih soba u izabranom hotelu</w:t>
       </w:r>
-      <w:bookmarkEnd w:id="81"/>
+      <w:bookmarkEnd w:id="80"/>
     </w:p>
     <w:p>
       <w:pPr>
@@ -21905,7 +21952,7 @@
           <w:shd w:val="clear" w:color="auto" w:fill="FFFFFF"/>
         </w:rPr>
       </w:pPr>
-      <w:bookmarkStart w:id="82" w:name="_Toc446804164"/>
+      <w:bookmarkStart w:id="81" w:name="_Toc446804164"/>
       <w:r>
         <w:rPr>
           <w:rFonts w:ascii="Times New Roman" w:hAnsi="Times New Roman" w:cs="Times New Roman"/>
@@ -21933,7 +21980,7 @@
         </w:rPr>
         <w:t xml:space="preserve"> Modifikacija podataka o hotelu</w:t>
       </w:r>
-      <w:bookmarkEnd w:id="82"/>
+      <w:bookmarkEnd w:id="81"/>
     </w:p>
     <w:p>
       <w:pPr>
@@ -22669,7 +22716,7 @@
           <w:shd w:val="clear" w:color="auto" w:fill="FFFFFF"/>
         </w:rPr>
       </w:pPr>
-      <w:bookmarkStart w:id="83" w:name="_Toc446804165"/>
+      <w:bookmarkStart w:id="82" w:name="_Toc446804165"/>
       <w:r>
         <w:rPr>
           <w:rFonts w:ascii="Times New Roman" w:hAnsi="Times New Roman" w:cs="Times New Roman"/>
@@ -22698,7 +22745,7 @@
         </w:rPr>
         <w:t xml:space="preserve"> Modifikacija podataka o sobama</w:t>
       </w:r>
-      <w:bookmarkEnd w:id="83"/>
+      <w:bookmarkEnd w:id="82"/>
     </w:p>
     <w:p/>
     <w:p>
@@ -23542,7 +23589,7 @@
           <w:shd w:val="clear" w:color="auto" w:fill="FFFFFF"/>
         </w:rPr>
       </w:pPr>
-      <w:bookmarkStart w:id="84" w:name="_Toc446804166"/>
+      <w:bookmarkStart w:id="83" w:name="_Toc446804166"/>
       <w:r>
         <w:rPr>
           <w:rFonts w:ascii="Times New Roman" w:hAnsi="Times New Roman" w:cs="Times New Roman"/>
@@ -23571,7 +23618,7 @@
         </w:rPr>
         <w:t xml:space="preserve"> Brisanje hotela</w:t>
       </w:r>
-      <w:bookmarkEnd w:id="84"/>
+      <w:bookmarkEnd w:id="83"/>
     </w:p>
     <w:p>
       <w:pPr>
@@ -24276,7 +24323,7 @@
           <w:szCs w:val="28"/>
         </w:rPr>
       </w:pPr>
-      <w:bookmarkStart w:id="85" w:name="_Toc446804167"/>
+      <w:bookmarkStart w:id="84" w:name="_Toc446804167"/>
       <w:r>
         <w:rPr>
           <w:rFonts w:ascii="Times New Roman" w:hAnsi="Times New Roman" w:cs="Times New Roman"/>
@@ -24294,7 +24341,7 @@
         </w:rPr>
         <w:t xml:space="preserve"> Pregled klijenata</w:t>
       </w:r>
-      <w:bookmarkEnd w:id="85"/>
+      <w:bookmarkEnd w:id="84"/>
     </w:p>
     <w:p/>
     <w:p>
@@ -24907,7 +24954,7 @@
           <w:szCs w:val="28"/>
         </w:rPr>
       </w:pPr>
-      <w:bookmarkStart w:id="86" w:name="_Toc446804168"/>
+      <w:bookmarkStart w:id="85" w:name="_Toc446804168"/>
       <w:r>
         <w:rPr>
           <w:rFonts w:ascii="Times New Roman" w:hAnsi="Times New Roman" w:cs="Times New Roman"/>
@@ -24925,7 +24972,7 @@
         </w:rPr>
         <w:t xml:space="preserve"> Pregled hotela, soba i destinacija</w:t>
       </w:r>
-      <w:bookmarkEnd w:id="86"/>
+      <w:bookmarkEnd w:id="85"/>
       <w:r>
         <w:rPr>
           <w:rFonts w:ascii="Times New Roman" w:hAnsi="Times New Roman" w:cs="Times New Roman"/>
@@ -25520,7 +25567,7 @@
           <w:szCs w:val="28"/>
         </w:rPr>
       </w:pPr>
-      <w:bookmarkStart w:id="87" w:name="_Toc446804169"/>
+      <w:bookmarkStart w:id="86" w:name="_Toc446804169"/>
       <w:r>
         <w:rPr>
           <w:rFonts w:ascii="Times New Roman" w:hAnsi="Times New Roman" w:cs="Times New Roman"/>
@@ -25538,7 +25585,7 @@
         </w:rPr>
         <w:t xml:space="preserve"> Pregled termina za hotele/sobe</w:t>
       </w:r>
-      <w:bookmarkEnd w:id="87"/>
+      <w:bookmarkEnd w:id="86"/>
     </w:p>
     <w:p/>
     <w:p>
@@ -26112,7 +26159,7 @@
           <w:szCs w:val="28"/>
         </w:rPr>
       </w:pPr>
-      <w:bookmarkStart w:id="88" w:name="_Toc446804170"/>
+      <w:bookmarkStart w:id="87" w:name="_Toc446804170"/>
       <w:r>
         <w:rPr>
           <w:rFonts w:ascii="Times New Roman" w:hAnsi="Times New Roman" w:cs="Times New Roman"/>
@@ -26130,7 +26177,7 @@
         </w:rPr>
         <w:t xml:space="preserve"> Kreiranje rezrervacije</w:t>
       </w:r>
-      <w:bookmarkEnd w:id="88"/>
+      <w:bookmarkEnd w:id="87"/>
     </w:p>
     <w:p/>
     <w:p>
@@ -27430,7 +27477,7 @@
           <w:szCs w:val="28"/>
         </w:rPr>
       </w:pPr>
-      <w:bookmarkStart w:id="89" w:name="_Toc446804171"/>
+      <w:bookmarkStart w:id="88" w:name="_Toc446804171"/>
       <w:r>
         <w:rPr>
           <w:rFonts w:ascii="Times New Roman" w:hAnsi="Times New Roman" w:cs="Times New Roman"/>
@@ -27456,7 +27503,7 @@
         </w:rPr>
         <w:t xml:space="preserve"> Potvrda rezervacije</w:t>
       </w:r>
-      <w:bookmarkEnd w:id="89"/>
+      <w:bookmarkEnd w:id="88"/>
     </w:p>
     <w:p/>
     <w:p>
@@ -28824,7 +28871,7 @@
           <w:szCs w:val="28"/>
         </w:rPr>
       </w:pPr>
-      <w:bookmarkStart w:id="90" w:name="_Toc446804172"/>
+      <w:bookmarkStart w:id="89" w:name="_Toc446804172"/>
       <w:r>
         <w:rPr>
           <w:rFonts w:ascii="Times New Roman" w:hAnsi="Times New Roman" w:cs="Times New Roman"/>
@@ -28850,7 +28897,7 @@
         </w:rPr>
         <w:t xml:space="preserve"> Poništavanje rezervacije</w:t>
       </w:r>
-      <w:bookmarkEnd w:id="90"/>
+      <w:bookmarkEnd w:id="89"/>
     </w:p>
     <w:p>
       <w:pPr>
@@ -30016,7 +30063,7 @@
           <w:sz w:val="28"/>
         </w:rPr>
       </w:pPr>
-      <w:bookmarkStart w:id="91" w:name="_Toc446804173"/>
+      <w:bookmarkStart w:id="90" w:name="_Toc446804173"/>
       <w:r>
         <w:rPr>
           <w:rFonts w:ascii="Times New Roman" w:hAnsi="Times New Roman" w:cs="Times New Roman"/>
@@ -30039,7 +30086,7 @@
         </w:rPr>
         <w:t xml:space="preserve"> Izdavanje potvrda</w:t>
       </w:r>
-      <w:bookmarkEnd w:id="91"/>
+      <w:bookmarkEnd w:id="90"/>
     </w:p>
     <w:p>
       <w:pPr>
@@ -31263,7 +31310,7 @@
           <w:szCs w:val="28"/>
         </w:rPr>
       </w:pPr>
-      <w:bookmarkStart w:id="92" w:name="_Toc446804174"/>
+      <w:bookmarkStart w:id="91" w:name="_Toc446804174"/>
       <w:r>
         <w:rPr>
           <w:rFonts w:ascii="Times New Roman" w:hAnsi="Times New Roman" w:cs="Times New Roman"/>
@@ -31289,7 +31336,7 @@
         </w:rPr>
         <w:t xml:space="preserve"> Izdavanje fakture</w:t>
       </w:r>
-      <w:bookmarkEnd w:id="92"/>
+      <w:bookmarkEnd w:id="91"/>
     </w:p>
     <w:p>
       <w:pPr>
@@ -32570,7 +32617,7 @@
           <w:shd w:val="clear" w:color="auto" w:fill="FFFFFF"/>
         </w:rPr>
       </w:pPr>
-      <w:bookmarkStart w:id="93" w:name="_Toc446804175"/>
+      <w:bookmarkStart w:id="92" w:name="_Toc446804175"/>
       <w:r>
         <w:rPr>
           <w:rFonts w:ascii="Times New Roman" w:hAnsi="Times New Roman" w:cs="Times New Roman"/>
@@ -32599,7 +32646,7 @@
         </w:rPr>
         <w:t xml:space="preserve"> Generisanje izvještaja</w:t>
       </w:r>
-      <w:bookmarkEnd w:id="93"/>
+      <w:bookmarkEnd w:id="92"/>
     </w:p>
     <w:p>
       <w:pPr>
@@ -32627,7 +32674,7 @@
           <w:shd w:val="clear" w:color="auto" w:fill="FFFFFF"/>
         </w:rPr>
       </w:pPr>
-      <w:bookmarkStart w:id="94" w:name="_Toc446804176"/>
+      <w:bookmarkStart w:id="93" w:name="_Toc446804176"/>
       <w:r>
         <w:rPr>
           <w:rStyle w:val="Heading2Char"/>
@@ -32650,7 +32697,7 @@
         </w:rPr>
         <w:t>:</w:t>
       </w:r>
-      <w:bookmarkEnd w:id="94"/>
+      <w:bookmarkEnd w:id="93"/>
     </w:p>
     <w:p>
       <w:pPr>
@@ -32701,7 +32748,7 @@
           <w:shd w:val="clear" w:color="auto" w:fill="FFFFFF"/>
         </w:rPr>
       </w:pPr>
-      <w:bookmarkStart w:id="95" w:name="_Toc446804177"/>
+      <w:bookmarkStart w:id="94" w:name="_Toc446804177"/>
       <w:r>
         <w:rPr>
           <w:rStyle w:val="Heading2Char"/>
@@ -32724,7 +32771,7 @@
         </w:rPr>
         <w:t>:</w:t>
       </w:r>
-      <w:bookmarkEnd w:id="95"/>
+      <w:bookmarkEnd w:id="94"/>
     </w:p>
     <w:p>
       <w:pPr>
@@ -32813,7 +32860,7 @@
           <w:szCs w:val="24"/>
         </w:rPr>
       </w:pPr>
-      <w:bookmarkStart w:id="96" w:name="_Toc446804178"/>
+      <w:bookmarkStart w:id="95" w:name="_Toc446804178"/>
       <w:r>
         <w:rPr>
           <w:rStyle w:val="Heading2Char"/>
@@ -32836,7 +32883,7 @@
         </w:rPr>
         <w:t>:</w:t>
       </w:r>
-      <w:bookmarkEnd w:id="96"/>
+      <w:bookmarkEnd w:id="95"/>
     </w:p>
     <w:p>
       <w:pPr>
@@ -32854,7 +32901,7 @@
           <w:szCs w:val="24"/>
         </w:rPr>
       </w:pPr>
-      <w:bookmarkStart w:id="97" w:name="_Toc446804179"/>
+      <w:bookmarkStart w:id="96" w:name="_Toc446804179"/>
       <w:r>
         <w:rPr>
           <w:rStyle w:val="Heading2Char"/>
@@ -32865,7 +32912,7 @@
         </w:rPr>
         <w:t>Tip izvještaja</w:t>
       </w:r>
-      <w:bookmarkEnd w:id="97"/>
+      <w:bookmarkEnd w:id="96"/>
     </w:p>
     <w:p>
       <w:pPr>
@@ -32883,7 +32930,7 @@
           <w:szCs w:val="24"/>
         </w:rPr>
       </w:pPr>
-      <w:bookmarkStart w:id="98" w:name="_Toc446804180"/>
+      <w:bookmarkStart w:id="97" w:name="_Toc446804180"/>
       <w:r>
         <w:rPr>
           <w:rStyle w:val="Heading2Char"/>
@@ -32894,7 +32941,7 @@
         </w:rPr>
         <w:t>Početni datum perioda za koji se kreira izvještaj</w:t>
       </w:r>
-      <w:bookmarkEnd w:id="98"/>
+      <w:bookmarkEnd w:id="97"/>
     </w:p>
     <w:p>
       <w:pPr>
@@ -32912,7 +32959,7 @@
           <w:szCs w:val="24"/>
         </w:rPr>
       </w:pPr>
-      <w:bookmarkStart w:id="99" w:name="_Toc446804181"/>
+      <w:bookmarkStart w:id="98" w:name="_Toc446804181"/>
       <w:r>
         <w:rPr>
           <w:rStyle w:val="Heading2Char"/>
@@ -32923,7 +32970,7 @@
         </w:rPr>
         <w:t>Krajnji datum perioda za koji se kreira izvještaj</w:t>
       </w:r>
-      <w:bookmarkEnd w:id="99"/>
+      <w:bookmarkEnd w:id="98"/>
     </w:p>
     <w:p>
       <w:pPr>
@@ -32938,7 +32985,7 @@
           <w:shd w:val="clear" w:color="auto" w:fill="FFFFFF"/>
         </w:rPr>
       </w:pPr>
-      <w:bookmarkStart w:id="100" w:name="_Toc446804182"/>
+      <w:bookmarkStart w:id="99" w:name="_Toc446804182"/>
       <w:r>
         <w:rPr>
           <w:rFonts w:ascii="Constantia" w:hAnsi="Constantia"/>
@@ -32950,7 +32997,7 @@
         </w:rPr>
         <w:t>Uslovi validnosti:</w:t>
       </w:r>
-      <w:bookmarkEnd w:id="100"/>
+      <w:bookmarkEnd w:id="99"/>
     </w:p>
     <w:p>
       <w:pPr>
@@ -33046,7 +33093,7 @@
           <w:shd w:val="clear" w:color="auto" w:fill="FFFFFF"/>
         </w:rPr>
       </w:pPr>
-      <w:bookmarkStart w:id="101" w:name="_Toc446804183"/>
+      <w:bookmarkStart w:id="100" w:name="_Toc446804183"/>
       <w:r>
         <w:rPr>
           <w:rFonts w:ascii="Constantia" w:hAnsi="Constantia"/>
@@ -33058,7 +33105,7 @@
         </w:rPr>
         <w:t>Procesiranje:</w:t>
       </w:r>
-      <w:bookmarkEnd w:id="101"/>
+      <w:bookmarkEnd w:id="100"/>
     </w:p>
     <w:p>
       <w:pPr>
@@ -33197,7 +33244,7 @@
           <w:szCs w:val="24"/>
         </w:rPr>
       </w:pPr>
-      <w:bookmarkStart w:id="102" w:name="_Toc446804184"/>
+      <w:bookmarkStart w:id="101" w:name="_Toc446804184"/>
       <w:r>
         <w:rPr>
           <w:rStyle w:val="Heading2Char"/>
@@ -33220,7 +33267,7 @@
         </w:rPr>
         <w:t>:</w:t>
       </w:r>
-      <w:bookmarkEnd w:id="102"/>
+      <w:bookmarkEnd w:id="101"/>
     </w:p>
     <w:p>
       <w:pPr>
@@ -33262,7 +33309,7 @@
           <w:shd w:val="clear" w:color="auto" w:fill="FFFFFF"/>
         </w:rPr>
       </w:pPr>
-      <w:bookmarkStart w:id="103" w:name="_Toc446804185"/>
+      <w:bookmarkStart w:id="102" w:name="_Toc446804185"/>
       <w:r>
         <w:rPr>
           <w:rFonts w:ascii="Constantia" w:hAnsi="Constantia"/>
@@ -33285,7 +33332,7 @@
         </w:rPr>
         <w:t>:</w:t>
       </w:r>
-      <w:bookmarkEnd w:id="103"/>
+      <w:bookmarkEnd w:id="102"/>
     </w:p>
     <w:p>
       <w:pPr>
@@ -33448,7 +33495,7 @@
           <w:shd w:val="clear" w:color="auto" w:fill="FFFFFF"/>
         </w:rPr>
       </w:pPr>
-      <w:bookmarkStart w:id="104" w:name="_Toc446804186"/>
+      <w:bookmarkStart w:id="103" w:name="_Toc446804186"/>
       <w:r>
         <w:rPr>
           <w:rFonts w:ascii="Constantia" w:hAnsi="Constantia"/>
@@ -33461,7 +33508,7 @@
         <w:lastRenderedPageBreak/>
         <w:t>Formati izvještaja:</w:t>
       </w:r>
-      <w:bookmarkEnd w:id="104"/>
+      <w:bookmarkEnd w:id="103"/>
     </w:p>
     <w:p>
       <w:pPr>
@@ -33482,7 +33529,27 @@
           <w:sz w:val="24"/>
           <w:szCs w:val="24"/>
         </w:rPr>
-        <w:t>U nastavku slijede skice izvještaja.Dizajn nije konačan i podložan je uljepšavanju i</w:t>
+        <w:t xml:space="preserve">U nastavku slijede skice </w:t>
+      </w:r>
+      <w:proofErr w:type="gramStart"/>
+      <w:r>
+        <w:rPr>
+          <w:rFonts w:ascii="Constantia" w:hAnsi="Constantia"/>
+          <w:color w:val="333333"/>
+          <w:sz w:val="24"/>
+          <w:szCs w:val="24"/>
+        </w:rPr>
+        <w:t>izvještaja.Dizajn</w:t>
+      </w:r>
+      <w:proofErr w:type="gramEnd"/>
+      <w:r>
+        <w:rPr>
+          <w:rFonts w:ascii="Constantia" w:hAnsi="Constantia"/>
+          <w:color w:val="333333"/>
+          <w:sz w:val="24"/>
+          <w:szCs w:val="24"/>
+        </w:rPr>
+        <w:t xml:space="preserve"> nije konačan i podložan je uljepšavanju i</w:t>
       </w:r>
       <w:r>
         <w:rPr>
@@ -33524,7 +33591,7 @@
           <w:szCs w:val="24"/>
         </w:rPr>
       </w:pPr>
-      <w:bookmarkStart w:id="105" w:name="_Toc446804187"/>
+      <w:bookmarkStart w:id="104" w:name="_Toc446804187"/>
       <w:r>
         <w:rPr>
           <w:rFonts w:ascii="Constantia" w:hAnsi="Constantia"/>
@@ -33534,7 +33601,7 @@
         </w:rPr>
         <w:t>Izvještaj o top destinacijama</w:t>
       </w:r>
-      <w:bookmarkEnd w:id="105"/>
+      <w:bookmarkEnd w:id="104"/>
     </w:p>
     <w:p>
       <w:pPr>
@@ -33780,7 +33847,7 @@
           <w:szCs w:val="24"/>
         </w:rPr>
       </w:pPr>
-      <w:bookmarkStart w:id="106" w:name="_Toc446804188"/>
+      <w:bookmarkStart w:id="105" w:name="_Toc446804188"/>
       <w:r>
         <w:rPr>
           <w:rFonts w:ascii="Constantia" w:hAnsi="Constantia"/>
@@ -33790,7 +33857,7 @@
         </w:rPr>
         <w:t>Izvještaj o iskorištenosti soba</w:t>
       </w:r>
-      <w:bookmarkEnd w:id="106"/>
+      <w:bookmarkEnd w:id="105"/>
     </w:p>
     <w:p>
       <w:pPr>
@@ -34294,7 +34361,7 @@
           <w:szCs w:val="32"/>
         </w:rPr>
       </w:pPr>
-      <w:bookmarkStart w:id="107" w:name="_Toc446804189"/>
+      <w:bookmarkStart w:id="106" w:name="_Toc446804189"/>
       <w:r>
         <w:rPr>
           <w:rFonts w:ascii="Times New Roman" w:hAnsi="Times New Roman" w:cs="Times New Roman"/>
@@ -34304,7 +34371,7 @@
         <w:lastRenderedPageBreak/>
         <w:t>3.3 Nefunkcionalni zahtjevi</w:t>
       </w:r>
-      <w:bookmarkEnd w:id="107"/>
+      <w:bookmarkEnd w:id="106"/>
     </w:p>
     <w:p>
       <w:pPr>
@@ -34316,7 +34383,7 @@
           <w:szCs w:val="28"/>
         </w:rPr>
       </w:pPr>
-      <w:bookmarkStart w:id="108" w:name="_Toc446804190"/>
+      <w:bookmarkStart w:id="107" w:name="_Toc446804190"/>
       <w:r>
         <w:rPr>
           <w:rFonts w:ascii="Times New Roman" w:hAnsi="Times New Roman" w:cs="Times New Roman"/>
@@ -34325,7 +34392,7 @@
         </w:rPr>
         <w:t>3.3.1 Upotrebljivost sistema</w:t>
       </w:r>
-      <w:bookmarkEnd w:id="108"/>
+      <w:bookmarkEnd w:id="107"/>
     </w:p>
     <w:p>
       <w:pPr>
@@ -34539,7 +34606,7 @@
           <w:szCs w:val="28"/>
         </w:rPr>
       </w:pPr>
-      <w:bookmarkStart w:id="109" w:name="_Toc446804191"/>
+      <w:bookmarkStart w:id="108" w:name="_Toc446804191"/>
       <w:r>
         <w:rPr>
           <w:rFonts w:ascii="Times New Roman" w:hAnsi="Times New Roman" w:cs="Times New Roman"/>
@@ -34548,7 +34615,7 @@
         </w:rPr>
         <w:t>3.3.2 Performanse sistema</w:t>
       </w:r>
-      <w:bookmarkEnd w:id="109"/>
+      <w:bookmarkEnd w:id="108"/>
     </w:p>
     <w:p>
       <w:pPr>
@@ -34604,8 +34671,46 @@
           <w:sz w:val="24"/>
           <w:szCs w:val="24"/>
         </w:rPr>
-        <w:t xml:space="preserve"> Sistem treba da omogući rad najmanje 15 korisnika istovremeno</w:t>
-      </w:r>
+        <w:t xml:space="preserve"> Sistem treba da omogući</w:t>
+      </w:r>
+      <w:r>
+        <w:rPr>
+          <w:rFonts w:ascii="Constantia" w:hAnsi="Constantia"/>
+          <w:color w:val="333333"/>
+          <w:sz w:val="24"/>
+          <w:szCs w:val="24"/>
+        </w:rPr>
+        <w:t xml:space="preserve"> normalan</w:t>
+      </w:r>
+      <w:r>
+        <w:rPr>
+          <w:rFonts w:ascii="Constantia" w:hAnsi="Constantia"/>
+          <w:color w:val="333333"/>
+          <w:sz w:val="24"/>
+          <w:szCs w:val="24"/>
+        </w:rPr>
+        <w:t xml:space="preserve"> rad </w:t>
+      </w:r>
+      <w:r>
+        <w:rPr>
+          <w:rFonts w:ascii="Constantia" w:hAnsi="Constantia"/>
+          <w:color w:val="333333"/>
+          <w:sz w:val="24"/>
+          <w:szCs w:val="24"/>
+        </w:rPr>
+        <w:t xml:space="preserve">sa najviše </w:t>
+      </w:r>
+      <w:r>
+        <w:rPr>
+          <w:rFonts w:ascii="Constantia" w:hAnsi="Constantia"/>
+          <w:color w:val="333333"/>
+          <w:sz w:val="24"/>
+          <w:szCs w:val="24"/>
+        </w:rPr>
+        <w:t>15 korisnika istovremeno</w:t>
+      </w:r>
+      <w:bookmarkStart w:id="109" w:name="_GoBack"/>
+      <w:bookmarkEnd w:id="109"/>
     </w:p>
     <w:p>
       <w:pPr>
@@ -36211,7 +36316,7 @@
                               <w:sz w:val="28"/>
                               <w:szCs w:val="28"/>
                             </w:rPr>
-                            <w:t>2</w:t>
+                            <w:t>49</w:t>
                           </w:r>
                           <w:r>
                             <w:rPr>
@@ -36288,7 +36393,7 @@
                         <w:sz w:val="28"/>
                         <w:szCs w:val="28"/>
                       </w:rPr>
-                      <w:t>2</w:t>
+                      <w:t>49</w:t>
                     </w:r>
                     <w:r>
                       <w:rPr>

</xml_diff>